<commit_message>
fix: update report & presentation
</commit_message>
<xml_diff>
--- a/Сertification/Доклад.docx
+++ b/Сertification/Доклад.docx
@@ -1836,15 +1836,7 @@
           <w:sz w:val="36"/>
           <w:szCs w:val="36"/>
         </w:rPr>
-        <w:t>идентификатор</w:t>
-      </w:r>
-      <w:r>
-        <w:rPr>
-          <w:rFonts w:ascii="Times New Roman" w:hAnsi="Times New Roman" w:cs="Times New Roman"/>
-          <w:sz w:val="36"/>
-          <w:szCs w:val="36"/>
-        </w:rPr>
-        <w:t xml:space="preserve"> пользователя;</w:t>
+        <w:t>идентификатор пользователя;</w:t>
       </w:r>
     </w:p>
     <w:p>
@@ -1869,15 +1861,7 @@
           <w:szCs w:val="36"/>
         </w:rPr>
         <w:lastRenderedPageBreak/>
-        <w:t>идентификатор</w:t>
-      </w:r>
-      <w:r>
-        <w:rPr>
-          <w:rFonts w:ascii="Times New Roman" w:hAnsi="Times New Roman" w:cs="Times New Roman"/>
-          <w:sz w:val="36"/>
-          <w:szCs w:val="36"/>
-        </w:rPr>
-        <w:t xml:space="preserve"> канала;</w:t>
+        <w:t>идентификатор канала;</w:t>
       </w:r>
     </w:p>
     <w:p>
@@ -2029,15 +2013,7 @@
           <w:sz w:val="36"/>
           <w:szCs w:val="36"/>
         </w:rPr>
-        <w:t xml:space="preserve">первым пунктом нашего задания является </w:t>
-      </w:r>
-      <w:r>
-        <w:rPr>
-          <w:rFonts w:ascii="Times New Roman" w:hAnsi="Times New Roman" w:cs="Times New Roman"/>
-          <w:sz w:val="36"/>
-          <w:szCs w:val="36"/>
-        </w:rPr>
-        <w:t xml:space="preserve">сбор данных с использованием распределенного программного брокера сообщений </w:t>
+        <w:t xml:space="preserve">первым пунктом нашего задания является сбор данных с использованием распределенного программного брокера сообщений </w:t>
       </w:r>
       <w:r>
         <w:rPr>
@@ -2105,15 +2081,7 @@
           <w:sz w:val="36"/>
           <w:szCs w:val="36"/>
         </w:rPr>
-        <w:t>. С</w:t>
-      </w:r>
-      <w:r>
-        <w:rPr>
-          <w:rFonts w:ascii="Times New Roman" w:hAnsi="Times New Roman" w:cs="Times New Roman"/>
-          <w:sz w:val="36"/>
-          <w:szCs w:val="36"/>
-        </w:rPr>
-        <w:t xml:space="preserve">бор данных </w:t>
+        <w:t xml:space="preserve">. Сбор данных </w:t>
       </w:r>
       <w:r>
         <w:rPr>
@@ -2374,7 +2342,166 @@
           <w:sz w:val="36"/>
           <w:szCs w:val="36"/>
         </w:rPr>
-        <w:t>Хранение собранных данных в распределенной файловой системе HDFS, являющейся элементом корпоративного хранилища данных RT.</w:t>
+        <w:t>х</w:t>
+      </w:r>
+      <w:r>
+        <w:rPr>
+          <w:rFonts w:ascii="Times New Roman" w:hAnsi="Times New Roman" w:cs="Times New Roman"/>
+          <w:sz w:val="36"/>
+          <w:szCs w:val="36"/>
+        </w:rPr>
+        <w:t>ранени</w:t>
+      </w:r>
+      <w:r>
+        <w:rPr>
+          <w:rFonts w:ascii="Times New Roman" w:hAnsi="Times New Roman" w:cs="Times New Roman"/>
+          <w:sz w:val="36"/>
+          <w:szCs w:val="36"/>
+        </w:rPr>
+        <w:t>я</w:t>
+      </w:r>
+      <w:r>
+        <w:rPr>
+          <w:rFonts w:ascii="Times New Roman" w:hAnsi="Times New Roman" w:cs="Times New Roman"/>
+          <w:sz w:val="36"/>
+          <w:szCs w:val="36"/>
+        </w:rPr>
+        <w:t xml:space="preserve"> собранных данных в распределенной файловой системе HDFS, являющейся элементом корпоративного хранилища данных RT.DataLake. Хранение осуществляется с помощью потребителя на Python, который читает данные с Kafka и сохраняет их в HDFS в формате CSV.</w:t>
+      </w:r>
+    </w:p>
+    <w:p>
+      <w:pPr>
+        <w:spacing w:after="0" w:line="240" w:lineRule="auto"/>
+        <w:ind w:firstLine="567"/>
+        <w:jc w:val="both"/>
+        <w:rPr>
+          <w:rFonts w:ascii="Times New Roman" w:hAnsi="Times New Roman" w:cs="Times New Roman"/>
+          <w:sz w:val="36"/>
+          <w:szCs w:val="36"/>
+        </w:rPr>
+      </w:pPr>
+      <w:r>
+        <w:rPr>
+          <w:rFonts w:ascii="Times New Roman" w:hAnsi="Times New Roman" w:cs="Times New Roman"/>
+          <w:sz w:val="36"/>
+          <w:szCs w:val="36"/>
+        </w:rPr>
+        <w:t xml:space="preserve">Здесь я отошел от предлагаемого задания и не использовал формат хранения </w:t>
+      </w:r>
+      <w:r>
+        <w:rPr>
+          <w:rFonts w:ascii="Times New Roman" w:hAnsi="Times New Roman" w:cs="Times New Roman"/>
+          <w:sz w:val="36"/>
+          <w:szCs w:val="36"/>
+          <w:lang w:val="en-US"/>
+        </w:rPr>
+        <w:t>parquet</w:t>
+      </w:r>
+      <w:r>
+        <w:rPr>
+          <w:rFonts w:ascii="Times New Roman" w:hAnsi="Times New Roman" w:cs="Times New Roman"/>
+          <w:sz w:val="36"/>
+          <w:szCs w:val="36"/>
+        </w:rPr>
+        <w:t xml:space="preserve"> </w:t>
+      </w:r>
+      <w:r>
+        <w:rPr>
+          <w:rFonts w:ascii="Times New Roman" w:hAnsi="Times New Roman" w:cs="Times New Roman"/>
+          <w:sz w:val="36"/>
+          <w:szCs w:val="36"/>
+        </w:rPr>
+        <w:t xml:space="preserve">или </w:t>
+      </w:r>
+      <w:r>
+        <w:rPr>
+          <w:rFonts w:ascii="Times New Roman" w:hAnsi="Times New Roman" w:cs="Times New Roman"/>
+          <w:sz w:val="36"/>
+          <w:szCs w:val="36"/>
+          <w:lang w:val="en-US"/>
+        </w:rPr>
+        <w:t>AVRO</w:t>
+      </w:r>
+      <w:r>
+        <w:rPr>
+          <w:rFonts w:ascii="Times New Roman" w:hAnsi="Times New Roman" w:cs="Times New Roman"/>
+          <w:sz w:val="36"/>
+          <w:szCs w:val="36"/>
+        </w:rPr>
+        <w:t xml:space="preserve">, в моем случае конкретно </w:t>
+      </w:r>
+      <w:r>
+        <w:rPr>
+          <w:rFonts w:ascii="Times New Roman" w:hAnsi="Times New Roman" w:cs="Times New Roman"/>
+          <w:sz w:val="36"/>
+          <w:szCs w:val="36"/>
+          <w:lang w:val="en-US"/>
+        </w:rPr>
+        <w:t>AVRO</w:t>
+      </w:r>
+      <w:r>
+        <w:rPr>
+          <w:rFonts w:ascii="Times New Roman" w:hAnsi="Times New Roman" w:cs="Times New Roman"/>
+          <w:sz w:val="36"/>
+          <w:szCs w:val="36"/>
+        </w:rPr>
+        <w:t xml:space="preserve"> из-за необходимости в кратчайшие сроки реализовать решение, т.к. у меня сейчас происходит сезонный пик работы. Ну а далее из-за нестабильности работы кластера под возросшей нагрузкой я не стал ломать то, что и так работает.</w:t>
+      </w:r>
+    </w:p>
+    <w:p>
+      <w:pPr>
+        <w:spacing w:after="0" w:line="240" w:lineRule="auto"/>
+        <w:ind w:firstLine="567"/>
+        <w:jc w:val="both"/>
+        <w:rPr>
+          <w:rFonts w:ascii="Times New Roman" w:hAnsi="Times New Roman" w:cs="Times New Roman"/>
+          <w:sz w:val="36"/>
+          <w:szCs w:val="36"/>
+        </w:rPr>
+      </w:pPr>
+      <w:r>
+        <w:rPr>
+          <w:rFonts w:ascii="Times New Roman" w:hAnsi="Times New Roman" w:cs="Times New Roman"/>
+          <w:sz w:val="36"/>
+          <w:szCs w:val="36"/>
+        </w:rPr>
+        <w:lastRenderedPageBreak/>
+        <w:t xml:space="preserve">На слайде видно, что 3 </w:t>
+      </w:r>
+      <w:proofErr w:type="gramStart"/>
+      <w:r>
+        <w:rPr>
+          <w:rFonts w:ascii="Times New Roman" w:hAnsi="Times New Roman" w:cs="Times New Roman"/>
+          <w:sz w:val="36"/>
+          <w:szCs w:val="36"/>
+        </w:rPr>
+        <w:t>файла</w:t>
+      </w:r>
+      <w:proofErr w:type="gramEnd"/>
+      <w:r>
+        <w:rPr>
+          <w:rFonts w:ascii="Times New Roman" w:hAnsi="Times New Roman" w:cs="Times New Roman"/>
+          <w:sz w:val="36"/>
+          <w:szCs w:val="36"/>
+        </w:rPr>
+        <w:t xml:space="preserve"> сгенерированного датасета я загрузил в </w:t>
+      </w:r>
+      <w:r>
+        <w:rPr>
+          <w:rFonts w:ascii="Times New Roman" w:hAnsi="Times New Roman" w:cs="Times New Roman"/>
+          <w:sz w:val="36"/>
+          <w:szCs w:val="36"/>
+          <w:lang w:val="en-US"/>
+        </w:rPr>
+        <w:t>Hadoop</w:t>
+      </w:r>
+      <w:r>
+        <w:rPr>
+          <w:rFonts w:ascii="Times New Roman" w:hAnsi="Times New Roman" w:cs="Times New Roman"/>
+          <w:sz w:val="36"/>
+          <w:szCs w:val="36"/>
+        </w:rPr>
+        <w:t xml:space="preserve"> напрямую, а файл </w:t>
       </w:r>
       <w:proofErr w:type="spellStart"/>
       <w:r>
@@ -2382,6 +2509,294 @@
           <w:rFonts w:ascii="Times New Roman" w:hAnsi="Times New Roman" w:cs="Times New Roman"/>
           <w:sz w:val="36"/>
           <w:szCs w:val="36"/>
+          <w:lang w:val="en-US"/>
+        </w:rPr>
+        <w:t>tv</w:t>
+      </w:r>
+      <w:proofErr w:type="spellEnd"/>
+      <w:r>
+        <w:rPr>
+          <w:rFonts w:ascii="Times New Roman" w:hAnsi="Times New Roman" w:cs="Times New Roman"/>
+          <w:sz w:val="36"/>
+          <w:szCs w:val="36"/>
+        </w:rPr>
+        <w:t>-</w:t>
+      </w:r>
+      <w:r>
+        <w:rPr>
+          <w:rFonts w:ascii="Times New Roman" w:hAnsi="Times New Roman" w:cs="Times New Roman"/>
+          <w:sz w:val="36"/>
+          <w:szCs w:val="36"/>
+          <w:lang w:val="en-US"/>
+        </w:rPr>
+        <w:t>stream</w:t>
+      </w:r>
+      <w:r>
+        <w:rPr>
+          <w:rFonts w:ascii="Times New Roman" w:hAnsi="Times New Roman" w:cs="Times New Roman"/>
+          <w:sz w:val="36"/>
+          <w:szCs w:val="36"/>
+        </w:rPr>
+        <w:t xml:space="preserve"> – это результат работы </w:t>
+      </w:r>
+      <w:proofErr w:type="spellStart"/>
+      <w:r>
+        <w:rPr>
+          <w:rFonts w:ascii="Times New Roman" w:hAnsi="Times New Roman" w:cs="Times New Roman"/>
+          <w:sz w:val="36"/>
+          <w:szCs w:val="36"/>
+        </w:rPr>
+        <w:t>стриминга</w:t>
+      </w:r>
+      <w:proofErr w:type="spellEnd"/>
+      <w:r>
+        <w:rPr>
+          <w:rFonts w:ascii="Times New Roman" w:hAnsi="Times New Roman" w:cs="Times New Roman"/>
+          <w:sz w:val="36"/>
+          <w:szCs w:val="36"/>
+        </w:rPr>
+        <w:t xml:space="preserve">, запущенного под пользователем </w:t>
+      </w:r>
+      <w:proofErr w:type="spellStart"/>
+      <w:r>
+        <w:rPr>
+          <w:rFonts w:ascii="Times New Roman" w:hAnsi="Times New Roman" w:cs="Times New Roman"/>
+          <w:sz w:val="36"/>
+          <w:szCs w:val="36"/>
+          <w:lang w:val="en-US"/>
+        </w:rPr>
+        <w:t>olejnikov</w:t>
+      </w:r>
+      <w:proofErr w:type="spellEnd"/>
+      <w:r>
+        <w:rPr>
+          <w:rFonts w:ascii="Times New Roman" w:hAnsi="Times New Roman" w:cs="Times New Roman"/>
+          <w:sz w:val="36"/>
+          <w:szCs w:val="36"/>
+        </w:rPr>
+        <w:t>.</w:t>
+      </w:r>
+    </w:p>
+    <w:p>
+      <w:pPr>
+        <w:spacing w:after="0" w:line="240" w:lineRule="auto"/>
+        <w:jc w:val="both"/>
+        <w:rPr>
+          <w:rFonts w:ascii="Times New Roman" w:hAnsi="Times New Roman" w:cs="Times New Roman"/>
+          <w:sz w:val="36"/>
+          <w:szCs w:val="36"/>
+        </w:rPr>
+      </w:pPr>
+    </w:p>
+    <w:p>
+      <w:pPr>
+        <w:spacing w:after="0" w:line="240" w:lineRule="auto"/>
+        <w:ind w:firstLine="567"/>
+        <w:jc w:val="both"/>
+        <w:rPr>
+          <w:rFonts w:ascii="Times New Roman" w:hAnsi="Times New Roman" w:cs="Times New Roman"/>
+          <w:sz w:val="36"/>
+          <w:szCs w:val="36"/>
+        </w:rPr>
+      </w:pPr>
+      <w:r>
+        <w:rPr>
+          <w:rFonts w:ascii="Times New Roman" w:hAnsi="Times New Roman" w:cs="Times New Roman"/>
+          <w:b/>
+          <w:sz w:val="36"/>
+          <w:szCs w:val="36"/>
+        </w:rPr>
+        <w:t>11</w:t>
+      </w:r>
+      <w:r>
+        <w:rPr>
+          <w:rFonts w:ascii="Times New Roman" w:hAnsi="Times New Roman" w:cs="Times New Roman"/>
+          <w:b/>
+          <w:sz w:val="36"/>
+          <w:szCs w:val="36"/>
+        </w:rPr>
+        <w:t>.</w:t>
+      </w:r>
+      <w:r>
+        <w:rPr>
+          <w:rFonts w:ascii="Times New Roman" w:hAnsi="Times New Roman" w:cs="Times New Roman"/>
+          <w:sz w:val="36"/>
+          <w:szCs w:val="36"/>
+        </w:rPr>
+        <w:t xml:space="preserve"> На следующем слайде представлен код </w:t>
+      </w:r>
+      <w:proofErr w:type="spellStart"/>
+      <w:r>
+        <w:rPr>
+          <w:rFonts w:ascii="Times New Roman" w:hAnsi="Times New Roman" w:cs="Times New Roman"/>
+          <w:sz w:val="36"/>
+          <w:szCs w:val="36"/>
+        </w:rPr>
+        <w:t>консумера</w:t>
+      </w:r>
+      <w:proofErr w:type="spellEnd"/>
+      <w:r>
+        <w:rPr>
+          <w:rFonts w:ascii="Times New Roman" w:hAnsi="Times New Roman" w:cs="Times New Roman"/>
+          <w:sz w:val="36"/>
+          <w:szCs w:val="36"/>
+        </w:rPr>
+        <w:t>.</w:t>
+      </w:r>
+    </w:p>
+    <w:p>
+      <w:pPr>
+        <w:spacing w:after="0" w:line="240" w:lineRule="auto"/>
+        <w:jc w:val="both"/>
+        <w:rPr>
+          <w:rFonts w:ascii="Times New Roman" w:hAnsi="Times New Roman" w:cs="Times New Roman"/>
+          <w:sz w:val="36"/>
+          <w:szCs w:val="36"/>
+        </w:rPr>
+      </w:pPr>
+    </w:p>
+    <w:p>
+      <w:pPr>
+        <w:spacing w:after="0" w:line="240" w:lineRule="auto"/>
+        <w:ind w:firstLine="567"/>
+        <w:jc w:val="both"/>
+        <w:rPr>
+          <w:rFonts w:ascii="Times New Roman" w:hAnsi="Times New Roman" w:cs="Times New Roman"/>
+          <w:sz w:val="36"/>
+          <w:szCs w:val="36"/>
+        </w:rPr>
+      </w:pPr>
+      <w:r>
+        <w:rPr>
+          <w:rFonts w:ascii="Times New Roman" w:hAnsi="Times New Roman" w:cs="Times New Roman"/>
+          <w:b/>
+          <w:sz w:val="36"/>
+          <w:szCs w:val="36"/>
+        </w:rPr>
+        <w:t>1</w:t>
+      </w:r>
+      <w:r>
+        <w:rPr>
+          <w:rFonts w:ascii="Times New Roman" w:hAnsi="Times New Roman" w:cs="Times New Roman"/>
+          <w:b/>
+          <w:sz w:val="36"/>
+          <w:szCs w:val="36"/>
+        </w:rPr>
+        <w:t>2</w:t>
+      </w:r>
+      <w:r>
+        <w:rPr>
+          <w:rFonts w:ascii="Times New Roman" w:hAnsi="Times New Roman" w:cs="Times New Roman"/>
+          <w:b/>
+          <w:sz w:val="36"/>
+          <w:szCs w:val="36"/>
+        </w:rPr>
+        <w:t>.</w:t>
+      </w:r>
+      <w:r>
+        <w:rPr>
+          <w:rFonts w:ascii="Times New Roman" w:hAnsi="Times New Roman" w:cs="Times New Roman"/>
+          <w:sz w:val="36"/>
+          <w:szCs w:val="36"/>
+        </w:rPr>
+        <w:t xml:space="preserve"> Следующим пунктом задания является реализация о</w:t>
+      </w:r>
+      <w:r>
+        <w:rPr>
+          <w:rFonts w:ascii="Times New Roman" w:hAnsi="Times New Roman" w:cs="Times New Roman"/>
+          <w:sz w:val="36"/>
+          <w:szCs w:val="36"/>
+        </w:rPr>
+        <w:t>бработк</w:t>
+      </w:r>
+      <w:r>
+        <w:rPr>
+          <w:rFonts w:ascii="Times New Roman" w:hAnsi="Times New Roman" w:cs="Times New Roman"/>
+          <w:sz w:val="36"/>
+          <w:szCs w:val="36"/>
+        </w:rPr>
+        <w:t>и</w:t>
+      </w:r>
+      <w:r>
+        <w:rPr>
+          <w:rFonts w:ascii="Times New Roman" w:hAnsi="Times New Roman" w:cs="Times New Roman"/>
+          <w:sz w:val="36"/>
+          <w:szCs w:val="36"/>
+        </w:rPr>
+        <w:t xml:space="preserve"> и агрегаци</w:t>
+      </w:r>
+      <w:r>
+        <w:rPr>
+          <w:rFonts w:ascii="Times New Roman" w:hAnsi="Times New Roman" w:cs="Times New Roman"/>
+          <w:sz w:val="36"/>
+          <w:szCs w:val="36"/>
+        </w:rPr>
+        <w:t>и</w:t>
+      </w:r>
+      <w:r>
+        <w:rPr>
+          <w:rFonts w:ascii="Times New Roman" w:hAnsi="Times New Roman" w:cs="Times New Roman"/>
+          <w:sz w:val="36"/>
+          <w:szCs w:val="36"/>
+        </w:rPr>
+        <w:t xml:space="preserve"> данных с использованием </w:t>
+      </w:r>
+      <w:r>
+        <w:rPr>
+          <w:rFonts w:ascii="Times New Roman" w:hAnsi="Times New Roman" w:cs="Times New Roman"/>
+          <w:sz w:val="36"/>
+          <w:szCs w:val="36"/>
+        </w:rPr>
+        <w:t xml:space="preserve">СУБД Apache Hive, являющейся компонентом </w:t>
+      </w:r>
+      <w:r>
+        <w:rPr>
+          <w:rFonts w:ascii="Times New Roman" w:hAnsi="Times New Roman" w:cs="Times New Roman"/>
+          <w:sz w:val="36"/>
+          <w:szCs w:val="36"/>
+        </w:rPr>
+        <w:t>корпоративного</w:t>
+      </w:r>
+      <w:r>
+        <w:rPr>
+          <w:rFonts w:ascii="Times New Roman" w:hAnsi="Times New Roman" w:cs="Times New Roman"/>
+          <w:sz w:val="36"/>
+          <w:szCs w:val="36"/>
+        </w:rPr>
+        <w:t xml:space="preserve"> хранилища данных</w:t>
+      </w:r>
+      <w:r>
+        <w:rPr>
+          <w:rFonts w:ascii="Times New Roman" w:hAnsi="Times New Roman" w:cs="Times New Roman"/>
+          <w:sz w:val="36"/>
+          <w:szCs w:val="36"/>
+        </w:rPr>
+        <w:t xml:space="preserve"> </w:t>
+      </w:r>
+      <w:r>
+        <w:rPr>
+          <w:rFonts w:ascii="Times New Roman" w:hAnsi="Times New Roman" w:cs="Times New Roman"/>
+          <w:sz w:val="36"/>
+          <w:szCs w:val="36"/>
+          <w:lang w:val="en-US"/>
+        </w:rPr>
+        <w:t>RT</w:t>
+      </w:r>
+      <w:r>
+        <w:rPr>
+          <w:rFonts w:ascii="Times New Roman" w:hAnsi="Times New Roman" w:cs="Times New Roman"/>
+          <w:sz w:val="36"/>
+          <w:szCs w:val="36"/>
+        </w:rPr>
+        <w:t>.</w:t>
+      </w:r>
+      <w:proofErr w:type="spellStart"/>
+      <w:r>
+        <w:rPr>
+          <w:rFonts w:ascii="Times New Roman" w:hAnsi="Times New Roman" w:cs="Times New Roman"/>
+          <w:sz w:val="36"/>
+          <w:szCs w:val="36"/>
+          <w:lang w:val="en-US"/>
         </w:rPr>
         <w:t>DataLake</w:t>
       </w:r>
@@ -2392,7 +2807,7 @@
           <w:sz w:val="36"/>
           <w:szCs w:val="36"/>
         </w:rPr>
-        <w:t>. Хранение осуществляется с помощью потребителя на Python, который читает данные с Kafka и сохраняет их в HDFS в формате CSV.</w:t>
+        <w:t>.</w:t>
       </w:r>
     </w:p>
     <w:p>
@@ -2412,16 +2827,257 @@
           <w:sz w:val="36"/>
           <w:szCs w:val="36"/>
         </w:rPr>
-        <w:t xml:space="preserve">Здесь я отошел от предлагаемого задания и не использовал формат хранения </w:t>
-      </w:r>
-      <w:r>
-        <w:rPr>
-          <w:rFonts w:ascii="Times New Roman" w:hAnsi="Times New Roman" w:cs="Times New Roman"/>
-          <w:sz w:val="36"/>
-          <w:szCs w:val="36"/>
-          <w:lang w:val="en-US"/>
-        </w:rPr>
-        <w:t>parquet</w:t>
+        <w:t xml:space="preserve">Для этого расположенные в </w:t>
+      </w:r>
+      <w:r>
+        <w:rPr>
+          <w:rFonts w:ascii="Times New Roman" w:hAnsi="Times New Roman" w:cs="Times New Roman"/>
+          <w:sz w:val="36"/>
+          <w:szCs w:val="36"/>
+          <w:lang w:val="en-US"/>
+        </w:rPr>
+        <w:t>HDFS</w:t>
+      </w:r>
+      <w:r>
+        <w:rPr>
+          <w:rFonts w:ascii="Times New Roman" w:hAnsi="Times New Roman" w:cs="Times New Roman"/>
+          <w:sz w:val="36"/>
+          <w:szCs w:val="36"/>
+        </w:rPr>
+        <w:t xml:space="preserve"> сырые данные</w:t>
+      </w:r>
+      <w:r>
+        <w:rPr>
+          <w:rFonts w:ascii="Times New Roman" w:hAnsi="Times New Roman" w:cs="Times New Roman"/>
+          <w:sz w:val="36"/>
+          <w:szCs w:val="36"/>
+        </w:rPr>
+        <w:t xml:space="preserve">, полученные в результате генерации и </w:t>
+      </w:r>
+      <w:proofErr w:type="spellStart"/>
+      <w:r>
+        <w:rPr>
+          <w:rFonts w:ascii="Times New Roman" w:hAnsi="Times New Roman" w:cs="Times New Roman"/>
+          <w:sz w:val="36"/>
+          <w:szCs w:val="36"/>
+        </w:rPr>
+        <w:t>стриминга</w:t>
+      </w:r>
+      <w:proofErr w:type="spellEnd"/>
+      <w:r>
+        <w:rPr>
+          <w:rFonts w:ascii="Times New Roman" w:hAnsi="Times New Roman" w:cs="Times New Roman"/>
+          <w:sz w:val="36"/>
+          <w:szCs w:val="36"/>
+        </w:rPr>
+        <w:t xml:space="preserve"> я загрузил и преобразовывал в таблицы </w:t>
+      </w:r>
+      <w:r>
+        <w:rPr>
+          <w:rFonts w:ascii="Times New Roman" w:hAnsi="Times New Roman" w:cs="Times New Roman"/>
+          <w:sz w:val="36"/>
+          <w:szCs w:val="36"/>
+          <w:lang w:val="en-US"/>
+        </w:rPr>
+        <w:t>Hive</w:t>
+      </w:r>
+      <w:r>
+        <w:rPr>
+          <w:rFonts w:ascii="Times New Roman" w:hAnsi="Times New Roman" w:cs="Times New Roman"/>
+          <w:sz w:val="36"/>
+          <w:szCs w:val="36"/>
+        </w:rPr>
+        <w:t>.</w:t>
+      </w:r>
+    </w:p>
+    <w:p>
+      <w:pPr>
+        <w:spacing w:after="0" w:line="240" w:lineRule="auto"/>
+        <w:jc w:val="both"/>
+        <w:rPr>
+          <w:rFonts w:ascii="Times New Roman" w:hAnsi="Times New Roman" w:cs="Times New Roman"/>
+          <w:sz w:val="36"/>
+          <w:szCs w:val="36"/>
+        </w:rPr>
+      </w:pPr>
+    </w:p>
+    <w:p>
+      <w:pPr>
+        <w:spacing w:after="0" w:line="240" w:lineRule="auto"/>
+        <w:ind w:firstLine="567"/>
+        <w:jc w:val="both"/>
+        <w:rPr>
+          <w:rFonts w:ascii="Times New Roman" w:hAnsi="Times New Roman" w:cs="Times New Roman"/>
+          <w:sz w:val="36"/>
+          <w:szCs w:val="36"/>
+        </w:rPr>
+      </w:pPr>
+      <w:r>
+        <w:rPr>
+          <w:rFonts w:ascii="Times New Roman" w:hAnsi="Times New Roman" w:cs="Times New Roman"/>
+          <w:b/>
+          <w:sz w:val="36"/>
+          <w:szCs w:val="36"/>
+        </w:rPr>
+        <w:t>1</w:t>
+      </w:r>
+      <w:r>
+        <w:rPr>
+          <w:rFonts w:ascii="Times New Roman" w:hAnsi="Times New Roman" w:cs="Times New Roman"/>
+          <w:b/>
+          <w:sz w:val="36"/>
+          <w:szCs w:val="36"/>
+        </w:rPr>
+        <w:t>3</w:t>
+      </w:r>
+      <w:r>
+        <w:rPr>
+          <w:rFonts w:ascii="Times New Roman" w:hAnsi="Times New Roman" w:cs="Times New Roman"/>
+          <w:b/>
+          <w:sz w:val="36"/>
+          <w:szCs w:val="36"/>
+        </w:rPr>
+        <w:t>.</w:t>
+      </w:r>
+      <w:r>
+        <w:rPr>
+          <w:rFonts w:ascii="Times New Roman" w:hAnsi="Times New Roman" w:cs="Times New Roman"/>
+          <w:sz w:val="36"/>
+          <w:szCs w:val="36"/>
+        </w:rPr>
+        <w:t xml:space="preserve"> Для агрегации нескольких таблиц в одну я использовал виртуальную таблицу.</w:t>
+      </w:r>
+      <w:r>
+        <w:rPr>
+          <w:rFonts w:ascii="Times New Roman" w:hAnsi="Times New Roman" w:cs="Times New Roman"/>
+          <w:sz w:val="36"/>
+          <w:szCs w:val="36"/>
+        </w:rPr>
+        <w:t xml:space="preserve"> В ней уже нет колонки со стату</w:t>
+      </w:r>
+      <w:r>
+        <w:rPr>
+          <w:rFonts w:ascii="Times New Roman" w:hAnsi="Times New Roman" w:cs="Times New Roman"/>
+          <w:sz w:val="36"/>
+          <w:szCs w:val="36"/>
+        </w:rPr>
+        <w:t>сом начала и конца сессии, а</w:t>
+      </w:r>
+      <w:r>
+        <w:rPr>
+          <w:rFonts w:ascii="Times New Roman" w:hAnsi="Times New Roman" w:cs="Times New Roman"/>
+          <w:sz w:val="36"/>
+          <w:szCs w:val="36"/>
+        </w:rPr>
+        <w:t xml:space="preserve"> непосредственно указаны </w:t>
+      </w:r>
+      <w:r>
+        <w:rPr>
+          <w:rFonts w:ascii="Times New Roman" w:hAnsi="Times New Roman" w:cs="Times New Roman"/>
+          <w:sz w:val="36"/>
+          <w:szCs w:val="36"/>
+        </w:rPr>
+        <w:t>ее время начала</w:t>
+      </w:r>
+      <w:r>
+        <w:rPr>
+          <w:rFonts w:ascii="Times New Roman" w:hAnsi="Times New Roman" w:cs="Times New Roman"/>
+          <w:sz w:val="36"/>
+          <w:szCs w:val="36"/>
+        </w:rPr>
+        <w:t xml:space="preserve"> и конца. А </w:t>
+      </w:r>
+      <w:proofErr w:type="gramStart"/>
+      <w:r>
+        <w:rPr>
+          <w:rFonts w:ascii="Times New Roman" w:hAnsi="Times New Roman" w:cs="Times New Roman"/>
+          <w:sz w:val="36"/>
+          <w:szCs w:val="36"/>
+        </w:rPr>
+        <w:t>так же</w:t>
+      </w:r>
+      <w:proofErr w:type="gramEnd"/>
+      <w:r>
+        <w:rPr>
+          <w:rFonts w:ascii="Times New Roman" w:hAnsi="Times New Roman" w:cs="Times New Roman"/>
+          <w:sz w:val="36"/>
+          <w:szCs w:val="36"/>
+        </w:rPr>
+        <w:t xml:space="preserve"> вместо </w:t>
+      </w:r>
+      <w:r>
+        <w:rPr>
+          <w:rFonts w:ascii="Times New Roman" w:hAnsi="Times New Roman" w:cs="Times New Roman"/>
+          <w:sz w:val="36"/>
+          <w:szCs w:val="36"/>
+          <w:lang w:val="en-US"/>
+        </w:rPr>
+        <w:t>id</w:t>
+      </w:r>
+      <w:r>
+        <w:rPr>
+          <w:rFonts w:ascii="Times New Roman" w:hAnsi="Times New Roman" w:cs="Times New Roman"/>
+          <w:sz w:val="36"/>
+          <w:szCs w:val="36"/>
+        </w:rPr>
+        <w:t xml:space="preserve"> канала стоит его название. Код и виртуальную таблицу вы можете видеть на слайде.</w:t>
+      </w:r>
+    </w:p>
+    <w:p>
+      <w:pPr>
+        <w:spacing w:after="0" w:line="240" w:lineRule="auto"/>
+        <w:jc w:val="both"/>
+        <w:rPr>
+          <w:rFonts w:ascii="Times New Roman" w:hAnsi="Times New Roman" w:cs="Times New Roman"/>
+          <w:sz w:val="36"/>
+          <w:szCs w:val="36"/>
+        </w:rPr>
+      </w:pPr>
+    </w:p>
+    <w:p>
+      <w:pPr>
+        <w:spacing w:after="0" w:line="240" w:lineRule="auto"/>
+        <w:ind w:firstLine="567"/>
+        <w:jc w:val="both"/>
+        <w:rPr>
+          <w:rFonts w:ascii="Times New Roman" w:hAnsi="Times New Roman" w:cs="Times New Roman"/>
+          <w:sz w:val="36"/>
+          <w:szCs w:val="36"/>
+        </w:rPr>
+      </w:pPr>
+      <w:r>
+        <w:rPr>
+          <w:rFonts w:ascii="Times New Roman" w:hAnsi="Times New Roman" w:cs="Times New Roman"/>
+          <w:b/>
+          <w:sz w:val="36"/>
+          <w:szCs w:val="36"/>
+        </w:rPr>
+        <w:t>14.</w:t>
+      </w:r>
+      <w:r>
+        <w:rPr>
+          <w:rFonts w:ascii="Times New Roman" w:hAnsi="Times New Roman" w:cs="Times New Roman"/>
+          <w:sz w:val="36"/>
+          <w:szCs w:val="36"/>
+        </w:rPr>
+        <w:t xml:space="preserve"> Так</w:t>
+      </w:r>
+      <w:r>
+        <w:rPr>
+          <w:rFonts w:ascii="Times New Roman" w:hAnsi="Times New Roman" w:cs="Times New Roman"/>
+          <w:sz w:val="36"/>
+          <w:szCs w:val="36"/>
+        </w:rPr>
+        <w:t xml:space="preserve"> же в </w:t>
+      </w:r>
+      <w:r>
+        <w:rPr>
+          <w:rFonts w:ascii="Times New Roman" w:hAnsi="Times New Roman" w:cs="Times New Roman"/>
+          <w:sz w:val="36"/>
+          <w:szCs w:val="36"/>
+          <w:lang w:val="en-US"/>
+        </w:rPr>
+        <w:t>Hive</w:t>
       </w:r>
       <w:r>
         <w:rPr>
@@ -2437,41 +3093,41 @@
           <w:sz w:val="36"/>
           <w:szCs w:val="36"/>
         </w:rPr>
-        <w:t xml:space="preserve">или </w:t>
-      </w:r>
-      <w:r>
-        <w:rPr>
-          <w:rFonts w:ascii="Times New Roman" w:hAnsi="Times New Roman" w:cs="Times New Roman"/>
-          <w:sz w:val="36"/>
-          <w:szCs w:val="36"/>
-          <w:lang w:val="en-US"/>
-        </w:rPr>
-        <w:t>AVRO</w:t>
-      </w:r>
-      <w:r>
-        <w:rPr>
-          <w:rFonts w:ascii="Times New Roman" w:hAnsi="Times New Roman" w:cs="Times New Roman"/>
-          <w:sz w:val="36"/>
-          <w:szCs w:val="36"/>
-        </w:rPr>
-        <w:t xml:space="preserve">, в моем случае конкретно </w:t>
-      </w:r>
-      <w:r>
-        <w:rPr>
-          <w:rFonts w:ascii="Times New Roman" w:hAnsi="Times New Roman" w:cs="Times New Roman"/>
-          <w:sz w:val="36"/>
-          <w:szCs w:val="36"/>
-          <w:lang w:val="en-US"/>
-        </w:rPr>
-        <w:t>AVRO</w:t>
-      </w:r>
-      <w:r>
-        <w:rPr>
-          <w:rFonts w:ascii="Times New Roman" w:hAnsi="Times New Roman" w:cs="Times New Roman"/>
-          <w:sz w:val="36"/>
-          <w:szCs w:val="36"/>
-        </w:rPr>
-        <w:t xml:space="preserve"> из-за необходимости в кратчайшие сроки реализовать решение, т.к. у меня сейчас происходит сезонный пик работы. Ну а далее из-за нестабильности работы кластера под возросшей нагрузкой я не стал ломать то, что и так работает.</w:t>
+        <w:t xml:space="preserve">можно сделать аналитические запросы. На слайде вы видите код и результаты запросов рейтинга каналов по количеству и общей длительности просмотра, а </w:t>
+      </w:r>
+      <w:proofErr w:type="gramStart"/>
+      <w:r>
+        <w:rPr>
+          <w:rFonts w:ascii="Times New Roman" w:hAnsi="Times New Roman" w:cs="Times New Roman"/>
+          <w:sz w:val="36"/>
+          <w:szCs w:val="36"/>
+        </w:rPr>
+        <w:t>так же</w:t>
+      </w:r>
+      <w:proofErr w:type="gramEnd"/>
+      <w:r>
+        <w:rPr>
+          <w:rFonts w:ascii="Times New Roman" w:hAnsi="Times New Roman" w:cs="Times New Roman"/>
+          <w:sz w:val="36"/>
+          <w:szCs w:val="36"/>
+        </w:rPr>
+        <w:t xml:space="preserve"> количество и длительность просмотров в разрезе по дня</w:t>
+      </w:r>
+      <w:r>
+        <w:rPr>
+          <w:rFonts w:ascii="Times New Roman" w:hAnsi="Times New Roman" w:cs="Times New Roman"/>
+          <w:sz w:val="36"/>
+          <w:szCs w:val="36"/>
+        </w:rPr>
+        <w:t>м</w:t>
+      </w:r>
+      <w:r>
+        <w:rPr>
+          <w:rFonts w:ascii="Times New Roman" w:hAnsi="Times New Roman" w:cs="Times New Roman"/>
+          <w:sz w:val="36"/>
+          <w:szCs w:val="36"/>
+        </w:rPr>
+        <w:t>.</w:t>
       </w:r>
     </w:p>
     <w:p>
@@ -2503,8 +3159,349 @@
           <w:sz w:val="36"/>
           <w:szCs w:val="36"/>
         </w:rPr>
+        <w:t>1</w:t>
+      </w:r>
+      <w:r>
+        <w:rPr>
+          <w:rFonts w:ascii="Times New Roman" w:hAnsi="Times New Roman" w:cs="Times New Roman"/>
+          <w:b/>
+          <w:sz w:val="36"/>
+          <w:szCs w:val="36"/>
+        </w:rPr>
+        <w:t>5</w:t>
+      </w:r>
+      <w:r>
+        <w:rPr>
+          <w:rFonts w:ascii="Times New Roman" w:hAnsi="Times New Roman" w:cs="Times New Roman"/>
+          <w:b/>
+          <w:sz w:val="36"/>
+          <w:szCs w:val="36"/>
+        </w:rPr>
+        <w:t>.</w:t>
+      </w:r>
+      <w:r>
+        <w:rPr>
+          <w:rFonts w:ascii="Times New Roman" w:hAnsi="Times New Roman" w:cs="Times New Roman"/>
+          <w:sz w:val="36"/>
+          <w:szCs w:val="36"/>
+        </w:rPr>
+        <w:t xml:space="preserve"> Следующим пунктом задания является реализация</w:t>
+      </w:r>
+      <w:r>
+        <w:rPr>
+          <w:rFonts w:ascii="Times New Roman" w:hAnsi="Times New Roman" w:cs="Times New Roman"/>
+          <w:sz w:val="36"/>
+          <w:szCs w:val="36"/>
+        </w:rPr>
+        <w:t xml:space="preserve"> </w:t>
+      </w:r>
+      <w:r>
+        <w:rPr>
+          <w:rFonts w:ascii="Times New Roman" w:hAnsi="Times New Roman" w:cs="Times New Roman"/>
+          <w:sz w:val="36"/>
+          <w:szCs w:val="36"/>
+        </w:rPr>
+        <w:t>перенос</w:t>
+      </w:r>
+      <w:r>
+        <w:rPr>
+          <w:rFonts w:ascii="Times New Roman" w:hAnsi="Times New Roman" w:cs="Times New Roman"/>
+          <w:sz w:val="36"/>
+          <w:szCs w:val="36"/>
+        </w:rPr>
+        <w:t>а обработанных</w:t>
+      </w:r>
+      <w:r>
+        <w:rPr>
+          <w:rFonts w:ascii="Times New Roman" w:hAnsi="Times New Roman" w:cs="Times New Roman"/>
+          <w:sz w:val="36"/>
+          <w:szCs w:val="36"/>
+        </w:rPr>
+        <w:t xml:space="preserve"> данных </w:t>
+      </w:r>
+      <w:r>
+        <w:rPr>
+          <w:rFonts w:ascii="Times New Roman" w:hAnsi="Times New Roman" w:cs="Times New Roman"/>
+          <w:sz w:val="36"/>
+          <w:szCs w:val="36"/>
+        </w:rPr>
+        <w:t xml:space="preserve">из </w:t>
+      </w:r>
+      <w:r>
+        <w:rPr>
+          <w:rFonts w:ascii="Times New Roman" w:hAnsi="Times New Roman" w:cs="Times New Roman"/>
+          <w:sz w:val="36"/>
+          <w:szCs w:val="36"/>
+          <w:lang w:val="en-US"/>
+        </w:rPr>
+        <w:t>Hive</w:t>
+      </w:r>
+      <w:r>
+        <w:rPr>
+          <w:rFonts w:ascii="Times New Roman" w:hAnsi="Times New Roman" w:cs="Times New Roman"/>
+          <w:sz w:val="36"/>
+          <w:szCs w:val="36"/>
+        </w:rPr>
+        <w:t xml:space="preserve"> </w:t>
+      </w:r>
+      <w:r>
+        <w:rPr>
+          <w:rFonts w:ascii="Times New Roman" w:hAnsi="Times New Roman" w:cs="Times New Roman"/>
+          <w:sz w:val="36"/>
+          <w:szCs w:val="36"/>
+        </w:rPr>
+        <w:t xml:space="preserve">в массивно-параллельную СУБД </w:t>
+      </w:r>
+      <w:r>
+        <w:rPr>
+          <w:rFonts w:ascii="Times New Roman" w:hAnsi="Times New Roman" w:cs="Times New Roman"/>
+          <w:sz w:val="36"/>
+          <w:szCs w:val="36"/>
+          <w:lang w:val="en-US"/>
+        </w:rPr>
+        <w:t>GreenPlum</w:t>
+      </w:r>
+      <w:r>
+        <w:rPr>
+          <w:rFonts w:ascii="Times New Roman" w:hAnsi="Times New Roman" w:cs="Times New Roman"/>
+          <w:sz w:val="36"/>
+          <w:szCs w:val="36"/>
+        </w:rPr>
+        <w:t xml:space="preserve"> (компонент </w:t>
+      </w:r>
+      <w:r>
+        <w:rPr>
+          <w:rFonts w:ascii="Times New Roman" w:hAnsi="Times New Roman" w:cs="Times New Roman"/>
+          <w:sz w:val="36"/>
+          <w:szCs w:val="36"/>
+          <w:lang w:val="en-US"/>
+        </w:rPr>
+        <w:t>RT</w:t>
+      </w:r>
+      <w:r>
+        <w:rPr>
+          <w:rFonts w:ascii="Times New Roman" w:hAnsi="Times New Roman" w:cs="Times New Roman"/>
+          <w:sz w:val="36"/>
+          <w:szCs w:val="36"/>
+        </w:rPr>
+        <w:t>.</w:t>
+      </w:r>
+      <w:r>
+        <w:rPr>
+          <w:rFonts w:ascii="Times New Roman" w:hAnsi="Times New Roman" w:cs="Times New Roman"/>
+          <w:sz w:val="36"/>
+          <w:szCs w:val="36"/>
+          <w:lang w:val="en-US"/>
+        </w:rPr>
+        <w:t>Warehouse</w:t>
+      </w:r>
+      <w:r>
+        <w:rPr>
+          <w:rFonts w:ascii="Times New Roman" w:hAnsi="Times New Roman" w:cs="Times New Roman"/>
+          <w:sz w:val="36"/>
+          <w:szCs w:val="36"/>
+        </w:rPr>
+        <w:t>)</w:t>
+      </w:r>
+      <w:r>
+        <w:rPr>
+          <w:rFonts w:ascii="Times New Roman" w:hAnsi="Times New Roman" w:cs="Times New Roman"/>
+          <w:sz w:val="36"/>
+          <w:szCs w:val="36"/>
+        </w:rPr>
+        <w:t xml:space="preserve"> при помощи </w:t>
+      </w:r>
+      <w:r>
+        <w:rPr>
+          <w:rFonts w:ascii="Times New Roman" w:hAnsi="Times New Roman" w:cs="Times New Roman"/>
+          <w:sz w:val="36"/>
+          <w:szCs w:val="36"/>
+          <w:lang w:val="en-US"/>
+        </w:rPr>
+        <w:t>ETL</w:t>
+      </w:r>
+      <w:r>
+        <w:rPr>
+          <w:rFonts w:ascii="Times New Roman" w:hAnsi="Times New Roman" w:cs="Times New Roman"/>
+          <w:sz w:val="36"/>
+          <w:szCs w:val="36"/>
+        </w:rPr>
+        <w:t xml:space="preserve"> процесса – ориентированного ациклического</w:t>
+      </w:r>
+      <w:r>
+        <w:rPr>
+          <w:rFonts w:ascii="Times New Roman" w:hAnsi="Times New Roman" w:cs="Times New Roman"/>
+          <w:sz w:val="36"/>
+          <w:szCs w:val="36"/>
+        </w:rPr>
+        <w:t xml:space="preserve"> граф</w:t>
+      </w:r>
+      <w:r>
+        <w:rPr>
+          <w:rFonts w:ascii="Times New Roman" w:hAnsi="Times New Roman" w:cs="Times New Roman"/>
+          <w:sz w:val="36"/>
+          <w:szCs w:val="36"/>
+        </w:rPr>
+        <w:t xml:space="preserve">а </w:t>
+      </w:r>
+      <w:r>
+        <w:rPr>
+          <w:rFonts w:ascii="Times New Roman" w:hAnsi="Times New Roman" w:cs="Times New Roman"/>
+          <w:sz w:val="36"/>
+          <w:szCs w:val="36"/>
+          <w:lang w:val="en-US"/>
+        </w:rPr>
+        <w:t>Airflow</w:t>
+      </w:r>
+      <w:r>
+        <w:rPr>
+          <w:rFonts w:ascii="Times New Roman" w:hAnsi="Times New Roman" w:cs="Times New Roman"/>
+          <w:sz w:val="36"/>
+          <w:szCs w:val="36"/>
+        </w:rPr>
+        <w:t xml:space="preserve"> </w:t>
+      </w:r>
+      <w:r>
+        <w:rPr>
+          <w:rFonts w:ascii="Times New Roman" w:hAnsi="Times New Roman" w:cs="Times New Roman"/>
+          <w:sz w:val="36"/>
+          <w:szCs w:val="36"/>
+          <w:lang w:val="en-US"/>
+        </w:rPr>
+        <w:t>DAG</w:t>
+      </w:r>
+      <w:r>
+        <w:rPr>
+          <w:rFonts w:ascii="Times New Roman" w:hAnsi="Times New Roman" w:cs="Times New Roman"/>
+          <w:sz w:val="36"/>
+          <w:szCs w:val="36"/>
+        </w:rPr>
+        <w:t>.</w:t>
+      </w:r>
+    </w:p>
+    <w:p>
+      <w:pPr>
+        <w:spacing w:after="0" w:line="240" w:lineRule="auto"/>
+        <w:ind w:firstLine="567"/>
+        <w:jc w:val="both"/>
+        <w:rPr>
+          <w:rFonts w:ascii="Times New Roman" w:hAnsi="Times New Roman" w:cs="Times New Roman"/>
+          <w:sz w:val="36"/>
+          <w:szCs w:val="36"/>
+        </w:rPr>
+      </w:pPr>
+      <w:r>
+        <w:rPr>
+          <w:rFonts w:ascii="Times New Roman" w:hAnsi="Times New Roman" w:cs="Times New Roman"/>
+          <w:sz w:val="36"/>
+          <w:szCs w:val="36"/>
+        </w:rPr>
+        <w:t xml:space="preserve">В графе я использовал три </w:t>
+      </w:r>
+      <w:r>
+        <w:rPr>
+          <w:rFonts w:ascii="Times New Roman" w:hAnsi="Times New Roman" w:cs="Times New Roman"/>
+          <w:sz w:val="36"/>
+          <w:szCs w:val="36"/>
+        </w:rPr>
+        <w:t>задачи</w:t>
+      </w:r>
+      <w:r>
+        <w:rPr>
+          <w:rFonts w:ascii="Times New Roman" w:hAnsi="Times New Roman" w:cs="Times New Roman"/>
+          <w:sz w:val="36"/>
+          <w:szCs w:val="36"/>
+        </w:rPr>
+        <w:t xml:space="preserve"> – отдельно для каждой таблицы датасета.</w:t>
+      </w:r>
+    </w:p>
+    <w:p>
+      <w:pPr>
+        <w:spacing w:after="0" w:line="240" w:lineRule="auto"/>
+        <w:ind w:firstLine="567"/>
+        <w:jc w:val="both"/>
+        <w:rPr>
+          <w:rFonts w:ascii="Times New Roman" w:hAnsi="Times New Roman" w:cs="Times New Roman"/>
+          <w:sz w:val="36"/>
+          <w:szCs w:val="36"/>
+        </w:rPr>
+      </w:pPr>
+      <w:r>
+        <w:rPr>
+          <w:rFonts w:ascii="Times New Roman" w:hAnsi="Times New Roman" w:cs="Times New Roman"/>
+          <w:sz w:val="36"/>
+          <w:szCs w:val="36"/>
+        </w:rPr>
+        <w:t xml:space="preserve">В </w:t>
+      </w:r>
+      <w:proofErr w:type="spellStart"/>
+      <w:r>
+        <w:rPr>
+          <w:rFonts w:ascii="Times New Roman" w:hAnsi="Times New Roman" w:cs="Times New Roman"/>
+          <w:sz w:val="36"/>
+          <w:szCs w:val="36"/>
+          <w:lang w:val="en-US"/>
+        </w:rPr>
+        <w:t>Greenplum</w:t>
+      </w:r>
+      <w:proofErr w:type="spellEnd"/>
+      <w:r>
+        <w:rPr>
+          <w:rFonts w:ascii="Times New Roman" w:hAnsi="Times New Roman" w:cs="Times New Roman"/>
+          <w:sz w:val="36"/>
+          <w:szCs w:val="36"/>
+        </w:rPr>
+        <w:t xml:space="preserve"> </w:t>
+      </w:r>
+      <w:r>
+        <w:rPr>
+          <w:rFonts w:ascii="Times New Roman" w:hAnsi="Times New Roman" w:cs="Times New Roman"/>
+          <w:sz w:val="36"/>
+          <w:szCs w:val="36"/>
+          <w:lang w:val="en-US"/>
+        </w:rPr>
+        <w:t>SQL</w:t>
+      </w:r>
+      <w:r>
+        <w:rPr>
+          <w:rFonts w:ascii="Times New Roman" w:hAnsi="Times New Roman" w:cs="Times New Roman"/>
+          <w:sz w:val="36"/>
+          <w:szCs w:val="36"/>
+        </w:rPr>
+        <w:t>-диалект свежее и можно построить более сложный запрос – например распределение количества просмотров в разрезе каждого часа.</w:t>
+      </w:r>
+    </w:p>
+    <w:p>
+      <w:pPr>
+        <w:spacing w:after="0" w:line="240" w:lineRule="auto"/>
+        <w:jc w:val="both"/>
+        <w:rPr>
+          <w:rFonts w:ascii="Times New Roman" w:hAnsi="Times New Roman" w:cs="Times New Roman"/>
+          <w:sz w:val="36"/>
+          <w:szCs w:val="36"/>
+        </w:rPr>
+      </w:pPr>
+    </w:p>
+    <w:p>
+      <w:pPr>
+        <w:spacing w:after="0" w:line="240" w:lineRule="auto"/>
+        <w:ind w:firstLine="567"/>
+        <w:jc w:val="both"/>
+        <w:rPr>
+          <w:rFonts w:ascii="Times New Roman" w:hAnsi="Times New Roman" w:cs="Times New Roman"/>
+          <w:sz w:val="36"/>
+          <w:szCs w:val="36"/>
+        </w:rPr>
+      </w:pPr>
+      <w:r>
+        <w:rPr>
+          <w:rFonts w:ascii="Times New Roman" w:hAnsi="Times New Roman" w:cs="Times New Roman"/>
+          <w:b/>
+          <w:sz w:val="36"/>
+          <w:szCs w:val="36"/>
+        </w:rPr>
         <w:lastRenderedPageBreak/>
-        <w:t>11</w:t>
+        <w:t>1</w:t>
       </w:r>
       <w:r>
         <w:rPr>
@@ -2513,6 +3510,15 @@
           <w:sz w:val="36"/>
           <w:szCs w:val="36"/>
         </w:rPr>
+        <w:t>6</w:t>
+      </w:r>
+      <w:r>
+        <w:rPr>
+          <w:rFonts w:ascii="Times New Roman" w:hAnsi="Times New Roman" w:cs="Times New Roman"/>
+          <w:b/>
+          <w:sz w:val="36"/>
+          <w:szCs w:val="36"/>
+        </w:rPr>
         <w:t>.</w:t>
       </w:r>
       <w:r>
@@ -2521,7 +3527,72 @@
           <w:sz w:val="36"/>
           <w:szCs w:val="36"/>
         </w:rPr>
-        <w:t xml:space="preserve"> На следующем слайде представлен код </w:t>
+        <w:t xml:space="preserve"> На следующем слайде представлен код графа.</w:t>
+      </w:r>
+    </w:p>
+    <w:p>
+      <w:pPr>
+        <w:spacing w:after="0" w:line="240" w:lineRule="auto"/>
+        <w:jc w:val="both"/>
+        <w:rPr>
+          <w:rFonts w:ascii="Times New Roman" w:hAnsi="Times New Roman" w:cs="Times New Roman"/>
+          <w:sz w:val="36"/>
+          <w:szCs w:val="36"/>
+        </w:rPr>
+      </w:pPr>
+    </w:p>
+    <w:p>
+      <w:pPr>
+        <w:spacing w:after="0" w:line="240" w:lineRule="auto"/>
+        <w:ind w:firstLine="567"/>
+        <w:jc w:val="both"/>
+        <w:rPr>
+          <w:rFonts w:ascii="Times New Roman" w:hAnsi="Times New Roman" w:cs="Times New Roman"/>
+          <w:sz w:val="36"/>
+          <w:szCs w:val="36"/>
+        </w:rPr>
+      </w:pPr>
+      <w:r>
+        <w:rPr>
+          <w:rFonts w:ascii="Times New Roman" w:hAnsi="Times New Roman" w:cs="Times New Roman"/>
+          <w:b/>
+          <w:sz w:val="36"/>
+          <w:szCs w:val="36"/>
+        </w:rPr>
+        <w:t>17</w:t>
+      </w:r>
+      <w:r>
+        <w:rPr>
+          <w:rFonts w:ascii="Times New Roman" w:hAnsi="Times New Roman" w:cs="Times New Roman"/>
+          <w:b/>
+          <w:sz w:val="36"/>
+          <w:szCs w:val="36"/>
+        </w:rPr>
+        <w:t>.</w:t>
+      </w:r>
+      <w:r>
+        <w:rPr>
+          <w:rFonts w:ascii="Times New Roman" w:hAnsi="Times New Roman" w:cs="Times New Roman"/>
+          <w:sz w:val="36"/>
+          <w:szCs w:val="36"/>
+        </w:rPr>
+        <w:t xml:space="preserve"> </w:t>
+      </w:r>
+      <w:r>
+        <w:rPr>
+          <w:rFonts w:ascii="Times New Roman" w:hAnsi="Times New Roman" w:cs="Times New Roman"/>
+          <w:sz w:val="36"/>
+          <w:szCs w:val="36"/>
+        </w:rPr>
+        <w:t>Следующим пунктом задания является реализация</w:t>
+      </w:r>
+      <w:r>
+        <w:rPr>
+          <w:rFonts w:ascii="Times New Roman" w:hAnsi="Times New Roman" w:cs="Times New Roman"/>
+          <w:sz w:val="36"/>
+          <w:szCs w:val="36"/>
+        </w:rPr>
+        <w:t xml:space="preserve"> аналитики с помощью </w:t>
       </w:r>
       <w:proofErr w:type="spellStart"/>
       <w:r>
@@ -2530,7 +3601,7 @@
           <w:sz w:val="36"/>
           <w:szCs w:val="36"/>
         </w:rPr>
-        <w:t>консумера</w:t>
+        <w:t>фреймворка</w:t>
       </w:r>
       <w:proofErr w:type="spellEnd"/>
       <w:r>
@@ -2539,1054 +3610,71 @@
           <w:sz w:val="36"/>
           <w:szCs w:val="36"/>
         </w:rPr>
+        <w:t xml:space="preserve"> </w:t>
+      </w:r>
+      <w:r>
+        <w:rPr>
+          <w:rFonts w:ascii="Times New Roman" w:hAnsi="Times New Roman" w:cs="Times New Roman"/>
+          <w:sz w:val="36"/>
+          <w:szCs w:val="36"/>
+        </w:rPr>
+        <w:t>Apache</w:t>
+      </w:r>
+      <w:r>
+        <w:rPr>
+          <w:rFonts w:ascii="Times New Roman" w:hAnsi="Times New Roman" w:cs="Times New Roman"/>
+          <w:sz w:val="36"/>
+          <w:szCs w:val="36"/>
+        </w:rPr>
+        <w:t xml:space="preserve"> </w:t>
+      </w:r>
+      <w:r>
+        <w:rPr>
+          <w:rFonts w:ascii="Times New Roman" w:hAnsi="Times New Roman" w:cs="Times New Roman"/>
+          <w:sz w:val="36"/>
+          <w:szCs w:val="36"/>
+        </w:rPr>
+        <w:t>Spark</w:t>
+      </w:r>
+      <w:r>
+        <w:rPr>
+          <w:rFonts w:ascii="Times New Roman" w:hAnsi="Times New Roman" w:cs="Times New Roman"/>
+          <w:sz w:val="36"/>
+          <w:szCs w:val="36"/>
+        </w:rPr>
+        <w:t xml:space="preserve">, так же являющимся элементом корпоративного хранилища данных </w:t>
+      </w:r>
+      <w:r>
+        <w:rPr>
+          <w:rFonts w:ascii="Times New Roman" w:hAnsi="Times New Roman" w:cs="Times New Roman"/>
+          <w:sz w:val="36"/>
+          <w:szCs w:val="36"/>
+        </w:rPr>
+        <w:t>RT</w:t>
+      </w:r>
+      <w:r>
+        <w:rPr>
+          <w:rFonts w:ascii="Times New Roman" w:hAnsi="Times New Roman" w:cs="Times New Roman"/>
+          <w:sz w:val="36"/>
+          <w:szCs w:val="36"/>
+        </w:rPr>
         <w:t>.</w:t>
       </w:r>
-    </w:p>
-    <w:p>
-      <w:pPr>
-        <w:spacing w:after="0" w:line="240" w:lineRule="auto"/>
-        <w:jc w:val="both"/>
-        <w:rPr>
-          <w:rFonts w:ascii="Times New Roman" w:hAnsi="Times New Roman" w:cs="Times New Roman"/>
-          <w:sz w:val="36"/>
-          <w:szCs w:val="36"/>
-        </w:rPr>
-      </w:pPr>
-    </w:p>
-    <w:p>
-      <w:pPr>
-        <w:spacing w:after="0" w:line="240" w:lineRule="auto"/>
-        <w:ind w:firstLine="567"/>
-        <w:jc w:val="both"/>
-        <w:rPr>
-          <w:rFonts w:ascii="Times New Roman" w:hAnsi="Times New Roman" w:cs="Times New Roman"/>
-          <w:sz w:val="36"/>
-          <w:szCs w:val="36"/>
-        </w:rPr>
-      </w:pPr>
-      <w:r>
-        <w:rPr>
-          <w:rFonts w:ascii="Times New Roman" w:hAnsi="Times New Roman" w:cs="Times New Roman"/>
-          <w:b/>
-          <w:sz w:val="36"/>
-          <w:szCs w:val="36"/>
-        </w:rPr>
-        <w:t>1</w:t>
-      </w:r>
-      <w:r>
-        <w:rPr>
-          <w:rFonts w:ascii="Times New Roman" w:hAnsi="Times New Roman" w:cs="Times New Roman"/>
-          <w:b/>
-          <w:sz w:val="36"/>
-          <w:szCs w:val="36"/>
-        </w:rPr>
-        <w:t>2</w:t>
-      </w:r>
-      <w:r>
-        <w:rPr>
-          <w:rFonts w:ascii="Times New Roman" w:hAnsi="Times New Roman" w:cs="Times New Roman"/>
-          <w:b/>
-          <w:sz w:val="36"/>
-          <w:szCs w:val="36"/>
-        </w:rPr>
-        <w:t>.</w:t>
-      </w:r>
-      <w:r>
-        <w:rPr>
-          <w:rFonts w:ascii="Times New Roman" w:hAnsi="Times New Roman" w:cs="Times New Roman"/>
-          <w:sz w:val="36"/>
-          <w:szCs w:val="36"/>
-        </w:rPr>
-        <w:t xml:space="preserve"> Следующим пунктом задания является реализация</w:t>
-      </w:r>
-      <w:r>
-        <w:rPr>
-          <w:rFonts w:ascii="Times New Roman" w:hAnsi="Times New Roman" w:cs="Times New Roman"/>
-          <w:sz w:val="36"/>
-          <w:szCs w:val="36"/>
-        </w:rPr>
-        <w:t xml:space="preserve"> </w:t>
-      </w:r>
-      <w:r>
-        <w:rPr>
-          <w:rFonts w:ascii="Times New Roman" w:hAnsi="Times New Roman" w:cs="Times New Roman"/>
-          <w:sz w:val="36"/>
-          <w:szCs w:val="36"/>
-        </w:rPr>
-        <w:t>о</w:t>
-      </w:r>
-      <w:r>
-        <w:rPr>
-          <w:rFonts w:ascii="Times New Roman" w:hAnsi="Times New Roman" w:cs="Times New Roman"/>
-          <w:sz w:val="36"/>
-          <w:szCs w:val="36"/>
-        </w:rPr>
-        <w:t>бработк</w:t>
-      </w:r>
-      <w:r>
-        <w:rPr>
-          <w:rFonts w:ascii="Times New Roman" w:hAnsi="Times New Roman" w:cs="Times New Roman"/>
-          <w:sz w:val="36"/>
-          <w:szCs w:val="36"/>
-        </w:rPr>
-        <w:t>и</w:t>
-      </w:r>
-      <w:r>
-        <w:rPr>
-          <w:rFonts w:ascii="Times New Roman" w:hAnsi="Times New Roman" w:cs="Times New Roman"/>
-          <w:sz w:val="36"/>
-          <w:szCs w:val="36"/>
-        </w:rPr>
-        <w:t xml:space="preserve"> и агрегаци</w:t>
-      </w:r>
-      <w:r>
-        <w:rPr>
-          <w:rFonts w:ascii="Times New Roman" w:hAnsi="Times New Roman" w:cs="Times New Roman"/>
-          <w:sz w:val="36"/>
-          <w:szCs w:val="36"/>
-        </w:rPr>
-        <w:t>и</w:t>
-      </w:r>
-      <w:r>
-        <w:rPr>
-          <w:rFonts w:ascii="Times New Roman" w:hAnsi="Times New Roman" w:cs="Times New Roman"/>
-          <w:sz w:val="36"/>
-          <w:szCs w:val="36"/>
-        </w:rPr>
-        <w:t xml:space="preserve"> данных с использованием </w:t>
-      </w:r>
-      <w:r>
-        <w:rPr>
-          <w:rFonts w:ascii="Times New Roman" w:hAnsi="Times New Roman" w:cs="Times New Roman"/>
-          <w:sz w:val="36"/>
-          <w:szCs w:val="36"/>
-        </w:rPr>
-        <w:t xml:space="preserve">СУБД Apache Hive, </w:t>
-      </w:r>
-      <w:r>
-        <w:rPr>
-          <w:rFonts w:ascii="Times New Roman" w:hAnsi="Times New Roman" w:cs="Times New Roman"/>
-          <w:sz w:val="36"/>
-          <w:szCs w:val="36"/>
-        </w:rPr>
-        <w:t xml:space="preserve">являющейся компонентом </w:t>
-      </w:r>
-      <w:r>
-        <w:rPr>
-          <w:rFonts w:ascii="Times New Roman" w:hAnsi="Times New Roman" w:cs="Times New Roman"/>
-          <w:sz w:val="36"/>
-          <w:szCs w:val="36"/>
-        </w:rPr>
-        <w:t>корпоративного</w:t>
-      </w:r>
-      <w:r>
-        <w:rPr>
-          <w:rFonts w:ascii="Times New Roman" w:hAnsi="Times New Roman" w:cs="Times New Roman"/>
-          <w:sz w:val="36"/>
-          <w:szCs w:val="36"/>
-        </w:rPr>
-        <w:t xml:space="preserve"> хранилища данных</w:t>
-      </w:r>
-      <w:r>
-        <w:rPr>
-          <w:rFonts w:ascii="Times New Roman" w:hAnsi="Times New Roman" w:cs="Times New Roman"/>
-          <w:sz w:val="36"/>
-          <w:szCs w:val="36"/>
-        </w:rPr>
-        <w:t xml:space="preserve"> </w:t>
-      </w:r>
-      <w:r>
-        <w:rPr>
-          <w:rFonts w:ascii="Times New Roman" w:hAnsi="Times New Roman" w:cs="Times New Roman"/>
-          <w:sz w:val="36"/>
-          <w:szCs w:val="36"/>
-          <w:lang w:val="en-US"/>
-        </w:rPr>
-        <w:t>RT</w:t>
-      </w:r>
-      <w:r>
-        <w:rPr>
-          <w:rFonts w:ascii="Times New Roman" w:hAnsi="Times New Roman" w:cs="Times New Roman"/>
-          <w:sz w:val="36"/>
-          <w:szCs w:val="36"/>
-        </w:rPr>
-        <w:t>.</w:t>
-      </w:r>
-      <w:proofErr w:type="spellStart"/>
-      <w:r>
-        <w:rPr>
-          <w:rFonts w:ascii="Times New Roman" w:hAnsi="Times New Roman" w:cs="Times New Roman"/>
-          <w:sz w:val="36"/>
-          <w:szCs w:val="36"/>
-          <w:lang w:val="en-US"/>
+      <w:r>
+        <w:rPr>
+          <w:rFonts w:ascii="Times New Roman" w:hAnsi="Times New Roman" w:cs="Times New Roman"/>
+          <w:sz w:val="36"/>
+          <w:szCs w:val="36"/>
         </w:rPr>
         <w:t>DataLake</w:t>
       </w:r>
-      <w:proofErr w:type="spellEnd"/>
-      <w:r>
-        <w:rPr>
-          <w:rFonts w:ascii="Times New Roman" w:hAnsi="Times New Roman" w:cs="Times New Roman"/>
-          <w:sz w:val="36"/>
-          <w:szCs w:val="36"/>
-        </w:rPr>
-        <w:t>.</w:t>
-      </w:r>
-    </w:p>
-    <w:p>
-      <w:pPr>
-        <w:spacing w:after="0" w:line="240" w:lineRule="auto"/>
-        <w:ind w:firstLine="567"/>
-        <w:jc w:val="both"/>
-        <w:rPr>
-          <w:rFonts w:ascii="Times New Roman" w:hAnsi="Times New Roman" w:cs="Times New Roman"/>
-          <w:sz w:val="36"/>
-          <w:szCs w:val="36"/>
-        </w:rPr>
-      </w:pPr>
-      <w:r>
-        <w:rPr>
-          <w:rFonts w:ascii="Times New Roman" w:hAnsi="Times New Roman" w:cs="Times New Roman"/>
-          <w:sz w:val="36"/>
-          <w:szCs w:val="36"/>
-        </w:rPr>
-        <w:t xml:space="preserve">Для этого расположенные в </w:t>
-      </w:r>
-      <w:r>
-        <w:rPr>
-          <w:rFonts w:ascii="Times New Roman" w:hAnsi="Times New Roman" w:cs="Times New Roman"/>
-          <w:sz w:val="36"/>
-          <w:szCs w:val="36"/>
-          <w:lang w:val="en-US"/>
-        </w:rPr>
-        <w:t>HDFS</w:t>
-      </w:r>
-      <w:r>
-        <w:rPr>
-          <w:rFonts w:ascii="Times New Roman" w:hAnsi="Times New Roman" w:cs="Times New Roman"/>
-          <w:sz w:val="36"/>
-          <w:szCs w:val="36"/>
-        </w:rPr>
-        <w:t xml:space="preserve"> сырые данные я загрузил и преобразовывал в таблицы </w:t>
-      </w:r>
-      <w:r>
-        <w:rPr>
-          <w:rFonts w:ascii="Times New Roman" w:hAnsi="Times New Roman" w:cs="Times New Roman"/>
-          <w:sz w:val="36"/>
-          <w:szCs w:val="36"/>
-          <w:lang w:val="en-US"/>
-        </w:rPr>
-        <w:t>Hive</w:t>
-      </w:r>
-      <w:r>
-        <w:rPr>
-          <w:rFonts w:ascii="Times New Roman" w:hAnsi="Times New Roman" w:cs="Times New Roman"/>
-          <w:sz w:val="36"/>
-          <w:szCs w:val="36"/>
-        </w:rPr>
-        <w:t>.</w:t>
-      </w:r>
-    </w:p>
-    <w:p>
-      <w:pPr>
-        <w:spacing w:after="0" w:line="240" w:lineRule="auto"/>
-        <w:jc w:val="both"/>
-        <w:rPr>
-          <w:rFonts w:ascii="Times New Roman" w:hAnsi="Times New Roman" w:cs="Times New Roman"/>
-          <w:sz w:val="36"/>
-          <w:szCs w:val="36"/>
-        </w:rPr>
-      </w:pPr>
-    </w:p>
-    <w:p>
-      <w:pPr>
-        <w:spacing w:after="0" w:line="240" w:lineRule="auto"/>
-        <w:ind w:firstLine="567"/>
-        <w:jc w:val="both"/>
-        <w:rPr>
-          <w:rFonts w:ascii="Times New Roman" w:hAnsi="Times New Roman" w:cs="Times New Roman"/>
-          <w:sz w:val="36"/>
-          <w:szCs w:val="36"/>
-        </w:rPr>
-      </w:pPr>
-      <w:r>
-        <w:rPr>
-          <w:rFonts w:ascii="Times New Roman" w:hAnsi="Times New Roman" w:cs="Times New Roman"/>
-          <w:b/>
-          <w:sz w:val="36"/>
-          <w:szCs w:val="36"/>
-        </w:rPr>
-        <w:t>1</w:t>
-      </w:r>
-      <w:r>
-        <w:rPr>
-          <w:rFonts w:ascii="Times New Roman" w:hAnsi="Times New Roman" w:cs="Times New Roman"/>
-          <w:b/>
-          <w:sz w:val="36"/>
-          <w:szCs w:val="36"/>
-        </w:rPr>
-        <w:t>3</w:t>
-      </w:r>
-      <w:r>
-        <w:rPr>
-          <w:rFonts w:ascii="Times New Roman" w:hAnsi="Times New Roman" w:cs="Times New Roman"/>
-          <w:b/>
-          <w:sz w:val="36"/>
-          <w:szCs w:val="36"/>
-        </w:rPr>
-        <w:t>.</w:t>
-      </w:r>
-      <w:r>
-        <w:rPr>
-          <w:rFonts w:ascii="Times New Roman" w:hAnsi="Times New Roman" w:cs="Times New Roman"/>
-          <w:sz w:val="36"/>
-          <w:szCs w:val="36"/>
-        </w:rPr>
-        <w:t xml:space="preserve"> </w:t>
-      </w:r>
-      <w:r>
-        <w:rPr>
-          <w:rFonts w:ascii="Times New Roman" w:hAnsi="Times New Roman" w:cs="Times New Roman"/>
-          <w:sz w:val="36"/>
-          <w:szCs w:val="36"/>
-        </w:rPr>
-        <w:t>Для агрегации нескольких таблиц в одну я использовал виртуальную таблицу.</w:t>
-      </w:r>
-      <w:r>
-        <w:rPr>
-          <w:rFonts w:ascii="Times New Roman" w:hAnsi="Times New Roman" w:cs="Times New Roman"/>
-          <w:sz w:val="36"/>
-          <w:szCs w:val="36"/>
-        </w:rPr>
-        <w:t xml:space="preserve"> В ней уже нет колонки со статусом начала и конца сессии, а уже непосредственно указаны время начали и конца. А </w:t>
-      </w:r>
-      <w:proofErr w:type="gramStart"/>
-      <w:r>
-        <w:rPr>
-          <w:rFonts w:ascii="Times New Roman" w:hAnsi="Times New Roman" w:cs="Times New Roman"/>
-          <w:sz w:val="36"/>
-          <w:szCs w:val="36"/>
-        </w:rPr>
-        <w:t>так же</w:t>
-      </w:r>
-      <w:proofErr w:type="gramEnd"/>
-      <w:r>
-        <w:rPr>
-          <w:rFonts w:ascii="Times New Roman" w:hAnsi="Times New Roman" w:cs="Times New Roman"/>
-          <w:sz w:val="36"/>
-          <w:szCs w:val="36"/>
-        </w:rPr>
-        <w:t xml:space="preserve"> вместо </w:t>
-      </w:r>
-      <w:r>
-        <w:rPr>
-          <w:rFonts w:ascii="Times New Roman" w:hAnsi="Times New Roman" w:cs="Times New Roman"/>
-          <w:sz w:val="36"/>
-          <w:szCs w:val="36"/>
-          <w:lang w:val="en-US"/>
-        </w:rPr>
-        <w:t>id</w:t>
-      </w:r>
-      <w:r>
-        <w:rPr>
-          <w:rFonts w:ascii="Times New Roman" w:hAnsi="Times New Roman" w:cs="Times New Roman"/>
-          <w:sz w:val="36"/>
-          <w:szCs w:val="36"/>
-        </w:rPr>
-        <w:t xml:space="preserve"> канала стоит его название. Код и виртуальную таблицу вы можете видеть на слайде.</w:t>
-      </w:r>
-    </w:p>
-    <w:p>
-      <w:pPr>
-        <w:spacing w:after="0" w:line="240" w:lineRule="auto"/>
-        <w:jc w:val="both"/>
-        <w:rPr>
-          <w:rFonts w:ascii="Times New Roman" w:hAnsi="Times New Roman" w:cs="Times New Roman"/>
-          <w:sz w:val="36"/>
-          <w:szCs w:val="36"/>
-        </w:rPr>
-      </w:pPr>
-    </w:p>
-    <w:p>
-      <w:pPr>
-        <w:spacing w:after="0" w:line="240" w:lineRule="auto"/>
-        <w:ind w:firstLine="567"/>
-        <w:jc w:val="both"/>
-        <w:rPr>
-          <w:rFonts w:ascii="Times New Roman" w:hAnsi="Times New Roman" w:cs="Times New Roman"/>
-          <w:sz w:val="36"/>
-          <w:szCs w:val="36"/>
-        </w:rPr>
-      </w:pPr>
-      <w:r>
-        <w:rPr>
-          <w:rFonts w:ascii="Times New Roman" w:hAnsi="Times New Roman" w:cs="Times New Roman"/>
-          <w:b/>
-          <w:sz w:val="36"/>
-          <w:szCs w:val="36"/>
-        </w:rPr>
-        <w:t>14.</w:t>
-      </w:r>
-      <w:r>
-        <w:rPr>
-          <w:rFonts w:ascii="Times New Roman" w:hAnsi="Times New Roman" w:cs="Times New Roman"/>
-          <w:sz w:val="36"/>
-          <w:szCs w:val="36"/>
-        </w:rPr>
-        <w:t xml:space="preserve"> Так</w:t>
-      </w:r>
-      <w:r>
-        <w:rPr>
-          <w:rFonts w:ascii="Times New Roman" w:hAnsi="Times New Roman" w:cs="Times New Roman"/>
-          <w:sz w:val="36"/>
-          <w:szCs w:val="36"/>
-        </w:rPr>
-        <w:t xml:space="preserve"> же в </w:t>
-      </w:r>
-      <w:r>
-        <w:rPr>
-          <w:rFonts w:ascii="Times New Roman" w:hAnsi="Times New Roman" w:cs="Times New Roman"/>
-          <w:sz w:val="36"/>
-          <w:szCs w:val="36"/>
-          <w:lang w:val="en-US"/>
-        </w:rPr>
-        <w:t>Hive</w:t>
-      </w:r>
-      <w:r>
-        <w:rPr>
-          <w:rFonts w:ascii="Times New Roman" w:hAnsi="Times New Roman" w:cs="Times New Roman"/>
-          <w:sz w:val="36"/>
-          <w:szCs w:val="36"/>
-        </w:rPr>
-        <w:t xml:space="preserve"> </w:t>
-      </w:r>
-      <w:r>
-        <w:rPr>
-          <w:rFonts w:ascii="Times New Roman" w:hAnsi="Times New Roman" w:cs="Times New Roman"/>
-          <w:sz w:val="36"/>
-          <w:szCs w:val="36"/>
-        </w:rPr>
-        <w:t xml:space="preserve">можно сделать аналитические запросы. На слайде вы видите код и результаты запросов рейтинга каналов по количеству и общей длительности просмотра, а </w:t>
-      </w:r>
-      <w:proofErr w:type="gramStart"/>
-      <w:r>
-        <w:rPr>
-          <w:rFonts w:ascii="Times New Roman" w:hAnsi="Times New Roman" w:cs="Times New Roman"/>
-          <w:sz w:val="36"/>
-          <w:szCs w:val="36"/>
-        </w:rPr>
-        <w:t>так же</w:t>
-      </w:r>
-      <w:proofErr w:type="gramEnd"/>
-      <w:r>
-        <w:rPr>
-          <w:rFonts w:ascii="Times New Roman" w:hAnsi="Times New Roman" w:cs="Times New Roman"/>
-          <w:sz w:val="36"/>
-          <w:szCs w:val="36"/>
-        </w:rPr>
-        <w:t xml:space="preserve"> количество и длительность просмотров в разрезе по дня.</w:t>
-      </w:r>
-    </w:p>
-    <w:p>
-      <w:pPr>
-        <w:spacing w:after="0" w:line="240" w:lineRule="auto"/>
-        <w:jc w:val="both"/>
-        <w:rPr>
-          <w:rFonts w:ascii="Times New Roman" w:hAnsi="Times New Roman" w:cs="Times New Roman"/>
-          <w:sz w:val="36"/>
-          <w:szCs w:val="36"/>
-        </w:rPr>
-      </w:pPr>
-    </w:p>
-    <w:p>
-      <w:pPr>
-        <w:spacing w:after="0" w:line="240" w:lineRule="auto"/>
-        <w:ind w:firstLine="567"/>
-        <w:jc w:val="both"/>
-        <w:rPr>
-          <w:rFonts w:ascii="Times New Roman" w:hAnsi="Times New Roman" w:cs="Times New Roman"/>
-          <w:sz w:val="36"/>
-          <w:szCs w:val="36"/>
-        </w:rPr>
-      </w:pPr>
-      <w:r>
-        <w:rPr>
-          <w:rFonts w:ascii="Times New Roman" w:hAnsi="Times New Roman" w:cs="Times New Roman"/>
-          <w:b/>
-          <w:sz w:val="36"/>
-          <w:szCs w:val="36"/>
-        </w:rPr>
-        <w:t>1</w:t>
-      </w:r>
-      <w:r>
-        <w:rPr>
-          <w:rFonts w:ascii="Times New Roman" w:hAnsi="Times New Roman" w:cs="Times New Roman"/>
-          <w:b/>
-          <w:sz w:val="36"/>
-          <w:szCs w:val="36"/>
-        </w:rPr>
-        <w:t>5</w:t>
-      </w:r>
-      <w:r>
-        <w:rPr>
-          <w:rFonts w:ascii="Times New Roman" w:hAnsi="Times New Roman" w:cs="Times New Roman"/>
-          <w:b/>
-          <w:sz w:val="36"/>
-          <w:szCs w:val="36"/>
-        </w:rPr>
-        <w:t>.</w:t>
-      </w:r>
-      <w:r>
-        <w:rPr>
-          <w:rFonts w:ascii="Times New Roman" w:hAnsi="Times New Roman" w:cs="Times New Roman"/>
-          <w:sz w:val="36"/>
-          <w:szCs w:val="36"/>
-        </w:rPr>
-        <w:t xml:space="preserve"> Следующим пунктом задания является реализация</w:t>
-      </w:r>
-      <w:r>
-        <w:rPr>
-          <w:rFonts w:ascii="Times New Roman" w:hAnsi="Times New Roman" w:cs="Times New Roman"/>
-          <w:sz w:val="36"/>
-          <w:szCs w:val="36"/>
-        </w:rPr>
-        <w:t xml:space="preserve"> </w:t>
-      </w:r>
-      <w:r>
-        <w:rPr>
-          <w:rFonts w:ascii="Times New Roman" w:hAnsi="Times New Roman" w:cs="Times New Roman"/>
-          <w:sz w:val="36"/>
-          <w:szCs w:val="36"/>
-        </w:rPr>
-        <w:t>перенос</w:t>
-      </w:r>
-      <w:r>
-        <w:rPr>
-          <w:rFonts w:ascii="Times New Roman" w:hAnsi="Times New Roman" w:cs="Times New Roman"/>
-          <w:sz w:val="36"/>
-          <w:szCs w:val="36"/>
-        </w:rPr>
-        <w:t>а обработанных</w:t>
-      </w:r>
-      <w:r>
-        <w:rPr>
-          <w:rFonts w:ascii="Times New Roman" w:hAnsi="Times New Roman" w:cs="Times New Roman"/>
-          <w:sz w:val="36"/>
-          <w:szCs w:val="36"/>
-        </w:rPr>
-        <w:t xml:space="preserve"> данных </w:t>
-      </w:r>
-      <w:r>
-        <w:rPr>
-          <w:rFonts w:ascii="Times New Roman" w:hAnsi="Times New Roman" w:cs="Times New Roman"/>
-          <w:sz w:val="36"/>
-          <w:szCs w:val="36"/>
-        </w:rPr>
-        <w:t xml:space="preserve">из </w:t>
-      </w:r>
-      <w:r>
-        <w:rPr>
-          <w:rFonts w:ascii="Times New Roman" w:hAnsi="Times New Roman" w:cs="Times New Roman"/>
-          <w:sz w:val="36"/>
-          <w:szCs w:val="36"/>
-          <w:lang w:val="en-US"/>
-        </w:rPr>
-        <w:t>Hive</w:t>
-      </w:r>
-      <w:r>
-        <w:rPr>
-          <w:rFonts w:ascii="Times New Roman" w:hAnsi="Times New Roman" w:cs="Times New Roman"/>
-          <w:sz w:val="36"/>
-          <w:szCs w:val="36"/>
-        </w:rPr>
-        <w:t xml:space="preserve"> </w:t>
-      </w:r>
-      <w:r>
-        <w:rPr>
-          <w:rFonts w:ascii="Times New Roman" w:hAnsi="Times New Roman" w:cs="Times New Roman"/>
-          <w:sz w:val="36"/>
-          <w:szCs w:val="36"/>
-        </w:rPr>
-        <w:t xml:space="preserve">в массивно-параллельную СУБД </w:t>
-      </w:r>
-      <w:r>
-        <w:rPr>
-          <w:rFonts w:ascii="Times New Roman" w:hAnsi="Times New Roman" w:cs="Times New Roman"/>
-          <w:sz w:val="36"/>
-          <w:szCs w:val="36"/>
-          <w:lang w:val="en-US"/>
-        </w:rPr>
-        <w:t>GreenPlum</w:t>
-      </w:r>
-      <w:r>
-        <w:rPr>
-          <w:rFonts w:ascii="Times New Roman" w:hAnsi="Times New Roman" w:cs="Times New Roman"/>
-          <w:sz w:val="36"/>
-          <w:szCs w:val="36"/>
-        </w:rPr>
-        <w:t xml:space="preserve"> (компонент </w:t>
-      </w:r>
-      <w:r>
-        <w:rPr>
-          <w:rFonts w:ascii="Times New Roman" w:hAnsi="Times New Roman" w:cs="Times New Roman"/>
-          <w:sz w:val="36"/>
-          <w:szCs w:val="36"/>
-          <w:lang w:val="en-US"/>
-        </w:rPr>
-        <w:t>RT</w:t>
-      </w:r>
-      <w:r>
-        <w:rPr>
-          <w:rFonts w:ascii="Times New Roman" w:hAnsi="Times New Roman" w:cs="Times New Roman"/>
-          <w:sz w:val="36"/>
-          <w:szCs w:val="36"/>
-        </w:rPr>
-        <w:t>.</w:t>
-      </w:r>
-      <w:r>
-        <w:rPr>
-          <w:rFonts w:ascii="Times New Roman" w:hAnsi="Times New Roman" w:cs="Times New Roman"/>
-          <w:sz w:val="36"/>
-          <w:szCs w:val="36"/>
-          <w:lang w:val="en-US"/>
-        </w:rPr>
-        <w:t>Warehouse</w:t>
-      </w:r>
-      <w:r>
-        <w:rPr>
-          <w:rFonts w:ascii="Times New Roman" w:hAnsi="Times New Roman" w:cs="Times New Roman"/>
-          <w:sz w:val="36"/>
-          <w:szCs w:val="36"/>
-        </w:rPr>
-        <w:t>)</w:t>
-      </w:r>
-      <w:r>
-        <w:rPr>
-          <w:rFonts w:ascii="Times New Roman" w:hAnsi="Times New Roman" w:cs="Times New Roman"/>
-          <w:sz w:val="36"/>
-          <w:szCs w:val="36"/>
-        </w:rPr>
-        <w:t xml:space="preserve"> при помощи</w:t>
-      </w:r>
-      <w:r>
-        <w:rPr>
-          <w:rFonts w:ascii="Times New Roman" w:hAnsi="Times New Roman" w:cs="Times New Roman"/>
-          <w:sz w:val="36"/>
-          <w:szCs w:val="36"/>
-        </w:rPr>
-        <w:t xml:space="preserve"> </w:t>
-      </w:r>
-      <w:r>
-        <w:rPr>
-          <w:rFonts w:ascii="Times New Roman" w:hAnsi="Times New Roman" w:cs="Times New Roman"/>
-          <w:sz w:val="36"/>
-          <w:szCs w:val="36"/>
-          <w:lang w:val="en-US"/>
-        </w:rPr>
-        <w:t>ETL</w:t>
-      </w:r>
-      <w:r>
-        <w:rPr>
-          <w:rFonts w:ascii="Times New Roman" w:hAnsi="Times New Roman" w:cs="Times New Roman"/>
-          <w:sz w:val="36"/>
-          <w:szCs w:val="36"/>
-        </w:rPr>
-        <w:t xml:space="preserve"> процесса – ориентированного ациклического</w:t>
-      </w:r>
-      <w:r>
-        <w:rPr>
-          <w:rFonts w:ascii="Times New Roman" w:hAnsi="Times New Roman" w:cs="Times New Roman"/>
-          <w:sz w:val="36"/>
-          <w:szCs w:val="36"/>
-        </w:rPr>
-        <w:t xml:space="preserve"> граф</w:t>
-      </w:r>
-      <w:r>
-        <w:rPr>
-          <w:rFonts w:ascii="Times New Roman" w:hAnsi="Times New Roman" w:cs="Times New Roman"/>
-          <w:sz w:val="36"/>
-          <w:szCs w:val="36"/>
-        </w:rPr>
-        <w:t xml:space="preserve">а </w:t>
-      </w:r>
-      <w:r>
-        <w:rPr>
-          <w:rFonts w:ascii="Times New Roman" w:hAnsi="Times New Roman" w:cs="Times New Roman"/>
-          <w:sz w:val="36"/>
-          <w:szCs w:val="36"/>
-          <w:lang w:val="en-US"/>
-        </w:rPr>
-        <w:t>Airflow</w:t>
-      </w:r>
-      <w:r>
-        <w:rPr>
-          <w:rFonts w:ascii="Times New Roman" w:hAnsi="Times New Roman" w:cs="Times New Roman"/>
-          <w:sz w:val="36"/>
-          <w:szCs w:val="36"/>
-        </w:rPr>
-        <w:t xml:space="preserve"> </w:t>
-      </w:r>
-      <w:r>
-        <w:rPr>
-          <w:rFonts w:ascii="Times New Roman" w:hAnsi="Times New Roman" w:cs="Times New Roman"/>
-          <w:sz w:val="36"/>
-          <w:szCs w:val="36"/>
-          <w:lang w:val="en-US"/>
-        </w:rPr>
-        <w:t>DAG</w:t>
-      </w:r>
-      <w:r>
-        <w:rPr>
-          <w:rFonts w:ascii="Times New Roman" w:hAnsi="Times New Roman" w:cs="Times New Roman"/>
-          <w:sz w:val="36"/>
-          <w:szCs w:val="36"/>
-        </w:rPr>
-        <w:t>.</w:t>
-      </w:r>
-    </w:p>
-    <w:p>
-      <w:pPr>
-        <w:spacing w:after="0" w:line="240" w:lineRule="auto"/>
-        <w:ind w:firstLine="567"/>
-        <w:jc w:val="both"/>
-        <w:rPr>
-          <w:rFonts w:ascii="Times New Roman" w:hAnsi="Times New Roman" w:cs="Times New Roman"/>
-          <w:sz w:val="36"/>
-          <w:szCs w:val="36"/>
-        </w:rPr>
-      </w:pPr>
-      <w:r>
-        <w:rPr>
-          <w:rFonts w:ascii="Times New Roman" w:hAnsi="Times New Roman" w:cs="Times New Roman"/>
-          <w:sz w:val="36"/>
-          <w:szCs w:val="36"/>
-        </w:rPr>
-        <w:t xml:space="preserve">В графе я использовал три </w:t>
-      </w:r>
-      <w:r>
-        <w:rPr>
-          <w:rFonts w:ascii="Times New Roman" w:hAnsi="Times New Roman" w:cs="Times New Roman"/>
-          <w:sz w:val="36"/>
-          <w:szCs w:val="36"/>
-        </w:rPr>
-        <w:t>задачи</w:t>
-      </w:r>
-      <w:r>
-        <w:rPr>
-          <w:rFonts w:ascii="Times New Roman" w:hAnsi="Times New Roman" w:cs="Times New Roman"/>
-          <w:sz w:val="36"/>
-          <w:szCs w:val="36"/>
-        </w:rPr>
-        <w:t xml:space="preserve"> – отдельно для каждой таблицы датасета.</w:t>
-      </w:r>
-    </w:p>
-    <w:p>
-      <w:pPr>
-        <w:spacing w:after="0" w:line="240" w:lineRule="auto"/>
-        <w:ind w:firstLine="567"/>
-        <w:jc w:val="both"/>
-        <w:rPr>
-          <w:rFonts w:ascii="Times New Roman" w:hAnsi="Times New Roman" w:cs="Times New Roman"/>
-          <w:sz w:val="36"/>
-          <w:szCs w:val="36"/>
-        </w:rPr>
-      </w:pPr>
-      <w:r>
-        <w:rPr>
-          <w:rFonts w:ascii="Times New Roman" w:hAnsi="Times New Roman" w:cs="Times New Roman"/>
-          <w:sz w:val="36"/>
-          <w:szCs w:val="36"/>
-        </w:rPr>
-        <w:t xml:space="preserve">В </w:t>
-      </w:r>
-      <w:proofErr w:type="spellStart"/>
-      <w:r>
-        <w:rPr>
-          <w:rFonts w:ascii="Times New Roman" w:hAnsi="Times New Roman" w:cs="Times New Roman"/>
-          <w:sz w:val="36"/>
-          <w:szCs w:val="36"/>
-          <w:lang w:val="en-US"/>
-        </w:rPr>
-        <w:t>Greenplum</w:t>
-      </w:r>
-      <w:proofErr w:type="spellEnd"/>
-      <w:r>
-        <w:rPr>
-          <w:rFonts w:ascii="Times New Roman" w:hAnsi="Times New Roman" w:cs="Times New Roman"/>
-          <w:sz w:val="36"/>
-          <w:szCs w:val="36"/>
-        </w:rPr>
-        <w:t xml:space="preserve"> </w:t>
-      </w:r>
-      <w:r>
-        <w:rPr>
-          <w:rFonts w:ascii="Times New Roman" w:hAnsi="Times New Roman" w:cs="Times New Roman"/>
-          <w:sz w:val="36"/>
-          <w:szCs w:val="36"/>
-          <w:lang w:val="en-US"/>
-        </w:rPr>
-        <w:t>SQL</w:t>
-      </w:r>
-      <w:r>
-        <w:rPr>
-          <w:rFonts w:ascii="Times New Roman" w:hAnsi="Times New Roman" w:cs="Times New Roman"/>
-          <w:sz w:val="36"/>
-          <w:szCs w:val="36"/>
-        </w:rPr>
-        <w:t>-диалект свежее и можно построить более сложный запрос – например распределение количества просмотров в разрезе каждого часа.</w:t>
-      </w:r>
-    </w:p>
-    <w:p>
-      <w:pPr>
-        <w:spacing w:after="0" w:line="240" w:lineRule="auto"/>
-        <w:jc w:val="both"/>
-        <w:rPr>
-          <w:rFonts w:ascii="Times New Roman" w:hAnsi="Times New Roman" w:cs="Times New Roman"/>
-          <w:sz w:val="36"/>
-          <w:szCs w:val="36"/>
-        </w:rPr>
-      </w:pPr>
-    </w:p>
-    <w:p>
-      <w:pPr>
-        <w:spacing w:after="0" w:line="240" w:lineRule="auto"/>
-        <w:ind w:firstLine="567"/>
-        <w:jc w:val="both"/>
-        <w:rPr>
-          <w:rFonts w:ascii="Times New Roman" w:hAnsi="Times New Roman" w:cs="Times New Roman"/>
-          <w:sz w:val="36"/>
-          <w:szCs w:val="36"/>
-        </w:rPr>
-      </w:pPr>
-      <w:r>
-        <w:rPr>
-          <w:rFonts w:ascii="Times New Roman" w:hAnsi="Times New Roman" w:cs="Times New Roman"/>
-          <w:b/>
-          <w:sz w:val="36"/>
-          <w:szCs w:val="36"/>
-        </w:rPr>
-        <w:t>1</w:t>
-      </w:r>
-      <w:r>
-        <w:rPr>
-          <w:rFonts w:ascii="Times New Roman" w:hAnsi="Times New Roman" w:cs="Times New Roman"/>
-          <w:b/>
-          <w:sz w:val="36"/>
-          <w:szCs w:val="36"/>
-        </w:rPr>
-        <w:t>6</w:t>
-      </w:r>
-      <w:r>
-        <w:rPr>
-          <w:rFonts w:ascii="Times New Roman" w:hAnsi="Times New Roman" w:cs="Times New Roman"/>
-          <w:b/>
-          <w:sz w:val="36"/>
-          <w:szCs w:val="36"/>
-        </w:rPr>
-        <w:t>.</w:t>
-      </w:r>
-      <w:r>
-        <w:rPr>
-          <w:rFonts w:ascii="Times New Roman" w:hAnsi="Times New Roman" w:cs="Times New Roman"/>
-          <w:sz w:val="36"/>
-          <w:szCs w:val="36"/>
-        </w:rPr>
-        <w:t xml:space="preserve"> На следующем слайде представлен код </w:t>
-      </w:r>
-      <w:r>
-        <w:rPr>
-          <w:rFonts w:ascii="Times New Roman" w:hAnsi="Times New Roman" w:cs="Times New Roman"/>
-          <w:sz w:val="36"/>
-          <w:szCs w:val="36"/>
-        </w:rPr>
-        <w:t>графа</w:t>
-      </w:r>
-      <w:r>
-        <w:rPr>
-          <w:rFonts w:ascii="Times New Roman" w:hAnsi="Times New Roman" w:cs="Times New Roman"/>
-          <w:sz w:val="36"/>
-          <w:szCs w:val="36"/>
-        </w:rPr>
-        <w:t>.</w:t>
-      </w:r>
-    </w:p>
-    <w:p>
-      <w:pPr>
-        <w:spacing w:after="0" w:line="240" w:lineRule="auto"/>
-        <w:jc w:val="both"/>
-        <w:rPr>
-          <w:rFonts w:ascii="Times New Roman" w:hAnsi="Times New Roman" w:cs="Times New Roman"/>
-          <w:sz w:val="36"/>
-          <w:szCs w:val="36"/>
-        </w:rPr>
-      </w:pPr>
-    </w:p>
-    <w:p>
-      <w:pPr>
-        <w:spacing w:after="0" w:line="240" w:lineRule="auto"/>
-        <w:ind w:firstLine="567"/>
-        <w:jc w:val="both"/>
-        <w:rPr>
-          <w:rFonts w:ascii="Times New Roman" w:hAnsi="Times New Roman" w:cs="Times New Roman"/>
-          <w:sz w:val="36"/>
-          <w:szCs w:val="36"/>
-        </w:rPr>
-      </w:pPr>
-      <w:r>
-        <w:rPr>
-          <w:rFonts w:ascii="Times New Roman" w:hAnsi="Times New Roman" w:cs="Times New Roman"/>
-          <w:b/>
-          <w:sz w:val="36"/>
-          <w:szCs w:val="36"/>
-        </w:rPr>
-        <w:t>17</w:t>
-      </w:r>
-      <w:r>
-        <w:rPr>
-          <w:rFonts w:ascii="Times New Roman" w:hAnsi="Times New Roman" w:cs="Times New Roman"/>
-          <w:b/>
-          <w:sz w:val="36"/>
-          <w:szCs w:val="36"/>
-        </w:rPr>
-        <w:t>.</w:t>
-      </w:r>
-      <w:r>
-        <w:rPr>
-          <w:rFonts w:ascii="Times New Roman" w:hAnsi="Times New Roman" w:cs="Times New Roman"/>
-          <w:sz w:val="36"/>
-          <w:szCs w:val="36"/>
-        </w:rPr>
-        <w:t xml:space="preserve"> </w:t>
-      </w:r>
-      <w:r>
-        <w:rPr>
-          <w:rFonts w:ascii="Times New Roman" w:hAnsi="Times New Roman" w:cs="Times New Roman"/>
-          <w:sz w:val="36"/>
-          <w:szCs w:val="36"/>
-        </w:rPr>
-        <w:t>Следующим пунктом задания является реализация</w:t>
-      </w:r>
-      <w:r>
-        <w:rPr>
-          <w:rFonts w:ascii="Times New Roman" w:hAnsi="Times New Roman" w:cs="Times New Roman"/>
-          <w:sz w:val="36"/>
-          <w:szCs w:val="36"/>
-        </w:rPr>
-        <w:t xml:space="preserve"> </w:t>
-      </w:r>
-      <w:r>
-        <w:rPr>
-          <w:rFonts w:ascii="Times New Roman" w:hAnsi="Times New Roman" w:cs="Times New Roman"/>
-          <w:sz w:val="36"/>
-          <w:szCs w:val="36"/>
-        </w:rPr>
-        <w:t>аналитик</w:t>
-      </w:r>
-      <w:r>
-        <w:rPr>
-          <w:rFonts w:ascii="Times New Roman" w:hAnsi="Times New Roman" w:cs="Times New Roman"/>
-          <w:sz w:val="36"/>
-          <w:szCs w:val="36"/>
-        </w:rPr>
-        <w:t>и</w:t>
-      </w:r>
-      <w:r>
-        <w:rPr>
-          <w:rFonts w:ascii="Times New Roman" w:hAnsi="Times New Roman" w:cs="Times New Roman"/>
-          <w:sz w:val="36"/>
-          <w:szCs w:val="36"/>
-        </w:rPr>
-        <w:t xml:space="preserve"> с помощью </w:t>
-      </w:r>
-      <w:proofErr w:type="spellStart"/>
-      <w:r>
-        <w:rPr>
-          <w:rFonts w:ascii="Times New Roman" w:hAnsi="Times New Roman" w:cs="Times New Roman"/>
-          <w:sz w:val="36"/>
-          <w:szCs w:val="36"/>
-        </w:rPr>
-        <w:t>фреймворка</w:t>
-      </w:r>
-      <w:proofErr w:type="spellEnd"/>
-      <w:r>
-        <w:rPr>
-          <w:rFonts w:ascii="Times New Roman" w:hAnsi="Times New Roman" w:cs="Times New Roman"/>
-          <w:sz w:val="36"/>
-          <w:szCs w:val="36"/>
-        </w:rPr>
-        <w:t xml:space="preserve"> </w:t>
-      </w:r>
-      <w:r>
-        <w:rPr>
-          <w:rFonts w:ascii="Times New Roman" w:hAnsi="Times New Roman" w:cs="Times New Roman"/>
-          <w:sz w:val="36"/>
-          <w:szCs w:val="36"/>
-        </w:rPr>
-        <w:t>Apache</w:t>
-      </w:r>
-      <w:r>
-        <w:rPr>
-          <w:rFonts w:ascii="Times New Roman" w:hAnsi="Times New Roman" w:cs="Times New Roman"/>
-          <w:sz w:val="36"/>
-          <w:szCs w:val="36"/>
-        </w:rPr>
-        <w:t xml:space="preserve"> </w:t>
-      </w:r>
-      <w:r>
-        <w:rPr>
-          <w:rFonts w:ascii="Times New Roman" w:hAnsi="Times New Roman" w:cs="Times New Roman"/>
-          <w:sz w:val="36"/>
-          <w:szCs w:val="36"/>
-        </w:rPr>
-        <w:t>Spark</w:t>
-      </w:r>
-      <w:r>
-        <w:rPr>
-          <w:rFonts w:ascii="Times New Roman" w:hAnsi="Times New Roman" w:cs="Times New Roman"/>
-          <w:sz w:val="36"/>
-          <w:szCs w:val="36"/>
-        </w:rPr>
-        <w:t xml:space="preserve">, так же являющимся элементом корпоративного хранилища данных </w:t>
-      </w:r>
-      <w:r>
-        <w:rPr>
-          <w:rFonts w:ascii="Times New Roman" w:hAnsi="Times New Roman" w:cs="Times New Roman"/>
-          <w:sz w:val="36"/>
-          <w:szCs w:val="36"/>
-        </w:rPr>
-        <w:lastRenderedPageBreak/>
-        <w:t>RT</w:t>
-      </w:r>
-      <w:r>
-        <w:rPr>
-          <w:rFonts w:ascii="Times New Roman" w:hAnsi="Times New Roman" w:cs="Times New Roman"/>
-          <w:sz w:val="36"/>
-          <w:szCs w:val="36"/>
-        </w:rPr>
-        <w:t>.</w:t>
-      </w:r>
-      <w:r>
-        <w:rPr>
-          <w:rFonts w:ascii="Times New Roman" w:hAnsi="Times New Roman" w:cs="Times New Roman"/>
-          <w:sz w:val="36"/>
-          <w:szCs w:val="36"/>
-        </w:rPr>
-        <w:t>DataLake</w:t>
-      </w:r>
-      <w:r>
-        <w:rPr>
-          <w:rFonts w:ascii="Times New Roman" w:hAnsi="Times New Roman" w:cs="Times New Roman"/>
-          <w:sz w:val="36"/>
-          <w:szCs w:val="36"/>
-        </w:rPr>
-        <w:t>. Д</w:t>
-      </w:r>
-      <w:r>
-        <w:rPr>
-          <w:rFonts w:ascii="Times New Roman" w:hAnsi="Times New Roman" w:cs="Times New Roman"/>
-          <w:sz w:val="36"/>
-          <w:szCs w:val="36"/>
-        </w:rPr>
-        <w:t xml:space="preserve">анные для аналитики в </w:t>
+      <w:r>
+        <w:rPr>
+          <w:rFonts w:ascii="Times New Roman" w:hAnsi="Times New Roman" w:cs="Times New Roman"/>
+          <w:sz w:val="36"/>
+          <w:szCs w:val="36"/>
+        </w:rPr>
+        <w:t xml:space="preserve">. Данные для аналитики в </w:t>
       </w:r>
       <w:r>
         <w:rPr>
@@ -4023,15 +4111,7 @@
           <w:sz w:val="36"/>
           <w:szCs w:val="36"/>
         </w:rPr>
-        <w:t>. Д</w:t>
-      </w:r>
-      <w:r>
-        <w:rPr>
-          <w:rFonts w:ascii="Times New Roman" w:hAnsi="Times New Roman" w:cs="Times New Roman"/>
-          <w:sz w:val="36"/>
-          <w:szCs w:val="36"/>
-        </w:rPr>
-        <w:t xml:space="preserve">ля построения </w:t>
+        <w:t xml:space="preserve">. Для построения </w:t>
       </w:r>
       <w:r>
         <w:rPr>
@@ -4101,15 +4181,7 @@
           <w:sz w:val="36"/>
           <w:szCs w:val="36"/>
         </w:rPr>
-        <w:t>было создано материализованное представление</w:t>
-      </w:r>
-      <w:r>
-        <w:rPr>
-          <w:rFonts w:ascii="Times New Roman" w:hAnsi="Times New Roman" w:cs="Times New Roman"/>
-          <w:sz w:val="36"/>
-          <w:szCs w:val="36"/>
-        </w:rPr>
-        <w:t xml:space="preserve">. Код я приводить не стал, т.к. на 90% оно совпадает с виртуальной таблицей в </w:t>
+        <w:t xml:space="preserve">было создано материализованное представление. Код я приводить не стал, т.к. на 90% оно совпадает с виртуальной таблицей в </w:t>
       </w:r>
       <w:r>
         <w:rPr>
@@ -4126,7 +4198,15 @@
           <w:sz w:val="36"/>
           <w:szCs w:val="36"/>
         </w:rPr>
-        <w:t xml:space="preserve">? </w:t>
+        <w:t>.</w:t>
+      </w:r>
+      <w:r>
+        <w:rPr>
+          <w:rFonts w:ascii="Times New Roman" w:hAnsi="Times New Roman" w:cs="Times New Roman"/>
+          <w:sz w:val="36"/>
+          <w:szCs w:val="36"/>
+        </w:rPr>
+        <w:t xml:space="preserve"> </w:t>
       </w:r>
       <w:r>
         <w:rPr>
@@ -4190,23 +4270,24 @@
           <w:sz w:val="36"/>
           <w:szCs w:val="36"/>
         </w:rPr>
-        <w:t>Теория без практики мертва</w:t>
-      </w:r>
-      <w:r>
-        <w:rPr>
-          <w:rFonts w:ascii="Times New Roman" w:hAnsi="Times New Roman" w:cs="Times New Roman"/>
-          <w:sz w:val="36"/>
-          <w:szCs w:val="36"/>
-        </w:rPr>
-        <w:t>, практика без теории слепа</w:t>
-      </w:r>
-      <w:r>
-        <w:rPr>
-          <w:rFonts w:ascii="Times New Roman" w:hAnsi="Times New Roman" w:cs="Times New Roman"/>
-          <w:sz w:val="36"/>
-          <w:szCs w:val="36"/>
-        </w:rPr>
-        <w:t xml:space="preserve">». Считаю, что данное выражение на все 200% реализовано во всех направлениях </w:t>
+        <w:t>Теория без практики мертва, практика без теории слепа</w:t>
+      </w:r>
+      <w:r>
+        <w:rPr>
+          <w:rFonts w:ascii="Times New Roman" w:hAnsi="Times New Roman" w:cs="Times New Roman"/>
+          <w:sz w:val="36"/>
+          <w:szCs w:val="36"/>
+        </w:rPr>
+        <w:t xml:space="preserve">». Считаю, что данное выражение на все 200% реализовано во всех </w:t>
+      </w:r>
+      <w:r>
+        <w:rPr>
+          <w:rFonts w:ascii="Times New Roman" w:hAnsi="Times New Roman" w:cs="Times New Roman"/>
+          <w:sz w:val="36"/>
+          <w:szCs w:val="36"/>
+        </w:rPr>
+        <w:lastRenderedPageBreak/>
+        <w:t xml:space="preserve">направлениях </w:t>
       </w:r>
       <w:r>
         <w:rPr>
@@ -4223,25 +4304,28 @@
           <w:sz w:val="36"/>
           <w:szCs w:val="36"/>
         </w:rPr>
-        <w:t xml:space="preserve">-отрасли. В итоговом проекте я пощупал не отдельные друг от друга домашние задания, а реализовал взаимосвязь доброй половины пройденных за курс технологий и продуктов. Многое стало понятно. Например – в озере данных </w:t>
-      </w:r>
-      <w:r>
-        <w:rPr>
-          <w:rFonts w:ascii="Times New Roman" w:hAnsi="Times New Roman" w:cs="Times New Roman"/>
-          <w:sz w:val="36"/>
-          <w:szCs w:val="36"/>
-        </w:rPr>
-        <w:lastRenderedPageBreak/>
-        <w:t>не стоит использовать 3НФ, т.к. в дальнейшем это приведет к очень т</w:t>
-      </w:r>
-      <w:r>
-        <w:rPr>
-          <w:rFonts w:ascii="Times New Roman" w:hAnsi="Times New Roman" w:cs="Times New Roman"/>
-          <w:sz w:val="36"/>
-          <w:szCs w:val="36"/>
-        </w:rPr>
-        <w:t xml:space="preserve">яжелым и ресурсоемким </w:t>
-      </w:r>
+        <w:t>-отрасли. В итоговом проекте я пощупал не отдельные друг от друга домашние задания, а реализовал взаимосвязь доброй половины пройденных за курс технологий и продуктов. Многое стало понятно. Например – в озере данных не стоит использовать 3НФ, т.к. в дальнейшем это приведет к очень т</w:t>
+      </w:r>
+      <w:r>
+        <w:rPr>
+          <w:rFonts w:ascii="Times New Roman" w:hAnsi="Times New Roman" w:cs="Times New Roman"/>
+          <w:sz w:val="36"/>
+          <w:szCs w:val="36"/>
+        </w:rPr>
+        <w:t>яжелым и ресурсоемким запросам.</w:t>
+      </w:r>
+    </w:p>
+    <w:p>
+      <w:pPr>
+        <w:spacing w:after="0" w:line="240" w:lineRule="auto"/>
+        <w:ind w:firstLine="567"/>
+        <w:jc w:val="both"/>
+        <w:rPr>
+          <w:rFonts w:ascii="Times New Roman" w:hAnsi="Times New Roman" w:cs="Times New Roman"/>
+          <w:sz w:val="36"/>
+          <w:szCs w:val="36"/>
+        </w:rPr>
+      </w:pPr>
       <w:proofErr w:type="spellStart"/>
       <w:r>
         <w:rPr>
@@ -4249,8 +4333,69 @@
           <w:sz w:val="36"/>
           <w:szCs w:val="36"/>
         </w:rPr>
-        <w:t>запросам.</w:t>
-      </w:r>
+        <w:t>Питоньячий</w:t>
+      </w:r>
+      <w:proofErr w:type="spellEnd"/>
+      <w:r>
+        <w:rPr>
+          <w:rFonts w:ascii="Times New Roman" w:hAnsi="Times New Roman" w:cs="Times New Roman"/>
+          <w:sz w:val="36"/>
+          <w:szCs w:val="36"/>
+        </w:rPr>
+        <w:t xml:space="preserve"> код у меня заточен на конечные и повторяемые действия, но изменения буквально в паре строк сделают их масштабируемым для работы с большими объемами. Используемые технологии позволяют </w:t>
+      </w:r>
+      <w:r>
+        <w:rPr>
+          <w:rFonts w:ascii="Times New Roman" w:hAnsi="Times New Roman" w:cs="Times New Roman"/>
+          <w:sz w:val="36"/>
+          <w:szCs w:val="36"/>
+        </w:rPr>
+        <w:t xml:space="preserve">сохранять данные не в </w:t>
+      </w:r>
+      <w:r>
+        <w:rPr>
+          <w:rFonts w:ascii="Times New Roman" w:hAnsi="Times New Roman" w:cs="Times New Roman"/>
+          <w:sz w:val="36"/>
+          <w:szCs w:val="36"/>
+          <w:lang w:val="en-US"/>
+        </w:rPr>
+        <w:t>CSV</w:t>
+      </w:r>
+      <w:r>
+        <w:rPr>
+          <w:rFonts w:ascii="Times New Roman" w:hAnsi="Times New Roman" w:cs="Times New Roman"/>
+          <w:sz w:val="36"/>
+          <w:szCs w:val="36"/>
+        </w:rPr>
+        <w:t xml:space="preserve">, </w:t>
+      </w:r>
+      <w:r>
+        <w:rPr>
+          <w:rFonts w:ascii="Times New Roman" w:hAnsi="Times New Roman" w:cs="Times New Roman"/>
+          <w:sz w:val="36"/>
+          <w:szCs w:val="36"/>
+        </w:rPr>
+        <w:t xml:space="preserve">а в </w:t>
+      </w:r>
+      <w:r>
+        <w:rPr>
+          <w:rFonts w:ascii="Times New Roman" w:hAnsi="Times New Roman" w:cs="Times New Roman"/>
+          <w:sz w:val="36"/>
+          <w:szCs w:val="36"/>
+          <w:lang w:val="en-US"/>
+        </w:rPr>
+        <w:t>AVRO</w:t>
+      </w:r>
+      <w:r>
+        <w:rPr>
+          <w:rFonts w:ascii="Times New Roman" w:hAnsi="Times New Roman" w:cs="Times New Roman"/>
+          <w:sz w:val="36"/>
+          <w:szCs w:val="36"/>
+        </w:rPr>
+        <w:t xml:space="preserve"> формате, что тоже реализуется изменением буквально одной строки кода.</w:t>
+      </w:r>
+      <w:bookmarkStart w:id="0" w:name="_GoBack"/>
+      <w:bookmarkEnd w:id="0"/>
     </w:p>
     <w:p>
       <w:pPr>
@@ -4269,7 +4414,82 @@
           <w:sz w:val="36"/>
           <w:szCs w:val="36"/>
         </w:rPr>
-        <w:t>Питоньячий</w:t>
+        <w:t>Считаю работу достойным завершением курса.</w:t>
+      </w:r>
+    </w:p>
+    <w:p>
+      <w:pPr>
+        <w:spacing w:after="0" w:line="240" w:lineRule="auto"/>
+        <w:jc w:val="both"/>
+        <w:rPr>
+          <w:rFonts w:ascii="Times New Roman" w:hAnsi="Times New Roman" w:cs="Times New Roman"/>
+          <w:sz w:val="36"/>
+          <w:szCs w:val="36"/>
+        </w:rPr>
+      </w:pPr>
+    </w:p>
+    <w:p>
+      <w:pPr>
+        <w:spacing w:after="0" w:line="240" w:lineRule="auto"/>
+        <w:ind w:firstLine="567"/>
+        <w:jc w:val="both"/>
+        <w:rPr>
+          <w:rFonts w:ascii="Times New Roman" w:hAnsi="Times New Roman" w:cs="Times New Roman"/>
+          <w:sz w:val="36"/>
+          <w:szCs w:val="36"/>
+        </w:rPr>
+      </w:pPr>
+      <w:r>
+        <w:rPr>
+          <w:rFonts w:ascii="Times New Roman" w:hAnsi="Times New Roman" w:cs="Times New Roman"/>
+          <w:b/>
+          <w:sz w:val="36"/>
+          <w:szCs w:val="36"/>
+        </w:rPr>
+        <w:t>2</w:t>
+      </w:r>
+      <w:r>
+        <w:rPr>
+          <w:rFonts w:ascii="Times New Roman" w:hAnsi="Times New Roman" w:cs="Times New Roman"/>
+          <w:b/>
+          <w:sz w:val="36"/>
+          <w:szCs w:val="36"/>
+        </w:rPr>
+        <w:t>2</w:t>
+      </w:r>
+      <w:r>
+        <w:rPr>
+          <w:rFonts w:ascii="Times New Roman" w:hAnsi="Times New Roman" w:cs="Times New Roman"/>
+          <w:b/>
+          <w:sz w:val="36"/>
+          <w:szCs w:val="36"/>
+        </w:rPr>
+        <w:t>.</w:t>
+      </w:r>
+      <w:r>
+        <w:rPr>
+          <w:rFonts w:ascii="Times New Roman" w:hAnsi="Times New Roman" w:cs="Times New Roman"/>
+          <w:sz w:val="36"/>
+          <w:szCs w:val="36"/>
+        </w:rPr>
+        <w:t xml:space="preserve"> На </w:t>
+      </w:r>
+      <w:r>
+        <w:rPr>
+          <w:rFonts w:ascii="Times New Roman" w:hAnsi="Times New Roman" w:cs="Times New Roman"/>
+          <w:sz w:val="36"/>
+          <w:szCs w:val="36"/>
+        </w:rPr>
+        <w:t xml:space="preserve">следующем слайде указаны ссылки на репозиторий проекта, рейтинги и статистика, на основании которых генерировался </w:t>
+      </w:r>
+      <w:proofErr w:type="spellStart"/>
+      <w:r>
+        <w:rPr>
+          <w:rFonts w:ascii="Times New Roman" w:hAnsi="Times New Roman" w:cs="Times New Roman"/>
+          <w:sz w:val="36"/>
+          <w:szCs w:val="36"/>
+        </w:rPr>
+        <w:t>датасет</w:t>
       </w:r>
       <w:proofErr w:type="spellEnd"/>
       <w:r>
@@ -4278,57 +4498,7 @@
           <w:sz w:val="36"/>
           <w:szCs w:val="36"/>
         </w:rPr>
-        <w:t xml:space="preserve"> код у меня заточен на конечные и повторяемые действия, но изменения буквально в паре строк сделают их масштабируемым для работы с большими объемами. Используемые технологии позволяют </w:t>
-      </w:r>
-      <w:r>
-        <w:rPr>
-          <w:rFonts w:ascii="Times New Roman" w:hAnsi="Times New Roman" w:cs="Times New Roman"/>
-          <w:sz w:val="36"/>
-          <w:szCs w:val="36"/>
-        </w:rPr>
-        <w:t xml:space="preserve">сохранять данные не в </w:t>
-      </w:r>
-      <w:r>
-        <w:rPr>
-          <w:rFonts w:ascii="Times New Roman" w:hAnsi="Times New Roman" w:cs="Times New Roman"/>
-          <w:sz w:val="36"/>
-          <w:szCs w:val="36"/>
-          <w:lang w:val="en-US"/>
-        </w:rPr>
-        <w:t>CSV</w:t>
-      </w:r>
-      <w:r>
-        <w:rPr>
-          <w:rFonts w:ascii="Times New Roman" w:hAnsi="Times New Roman" w:cs="Times New Roman"/>
-          <w:sz w:val="36"/>
-          <w:szCs w:val="36"/>
-        </w:rPr>
-        <w:t xml:space="preserve">, </w:t>
-      </w:r>
-      <w:r>
-        <w:rPr>
-          <w:rFonts w:ascii="Times New Roman" w:hAnsi="Times New Roman" w:cs="Times New Roman"/>
-          <w:sz w:val="36"/>
-          <w:szCs w:val="36"/>
-        </w:rPr>
-        <w:t xml:space="preserve">а в </w:t>
-      </w:r>
-      <w:r>
-        <w:rPr>
-          <w:rFonts w:ascii="Times New Roman" w:hAnsi="Times New Roman" w:cs="Times New Roman"/>
-          <w:sz w:val="36"/>
-          <w:szCs w:val="36"/>
-          <w:lang w:val="en-US"/>
-        </w:rPr>
-        <w:t>AVRO</w:t>
-      </w:r>
-      <w:r>
-        <w:rPr>
-          <w:rFonts w:ascii="Times New Roman" w:hAnsi="Times New Roman" w:cs="Times New Roman"/>
-          <w:sz w:val="36"/>
-          <w:szCs w:val="36"/>
-        </w:rPr>
-        <w:t xml:space="preserve"> формате. Но, как выше я уже сказал, из-за сезонного пика работы по основной деятельности и нестабильной работы кластера под нашей совокупной нагрузкой, я не стал изменять то, что и так хорошо работает.</w:t>
+        <w:t>. Ссылки на визуализацию, но доступны они только внутри развернутого кластера. И то, ради чего все это затевалось – ссылка платформа управления данными ПАО «Ростелеком».</w:t>
       </w:r>
     </w:p>
     <w:p>
@@ -4342,25 +4512,6 @@
           <w:szCs w:val="36"/>
         </w:rPr>
       </w:pPr>
-      <w:r>
-        <w:rPr>
-          <w:rFonts w:ascii="Times New Roman" w:hAnsi="Times New Roman" w:cs="Times New Roman"/>
-          <w:sz w:val="36"/>
-          <w:szCs w:val="36"/>
-        </w:rPr>
-        <w:t>Считаю работу достойным завершением курса.</w:t>
-      </w:r>
-    </w:p>
-    <w:p>
-      <w:pPr>
-        <w:spacing w:after="0" w:line="240" w:lineRule="auto"/>
-        <w:jc w:val="both"/>
-        <w:rPr>
-          <w:rFonts w:ascii="Times New Roman" w:hAnsi="Times New Roman" w:cs="Times New Roman"/>
-          <w:sz w:val="36"/>
-          <w:szCs w:val="36"/>
-        </w:rPr>
-      </w:pPr>
     </w:p>
     <w:p>
       <w:pPr>
@@ -4380,95 +4531,8 @@
           <w:sz w:val="36"/>
           <w:szCs w:val="36"/>
         </w:rPr>
-        <w:t>2</w:t>
-      </w:r>
-      <w:r>
-        <w:rPr>
-          <w:rFonts w:ascii="Times New Roman" w:hAnsi="Times New Roman" w:cs="Times New Roman"/>
-          <w:b/>
-          <w:sz w:val="36"/>
-          <w:szCs w:val="36"/>
-        </w:rPr>
-        <w:t>2</w:t>
-      </w:r>
-      <w:r>
-        <w:rPr>
-          <w:rFonts w:ascii="Times New Roman" w:hAnsi="Times New Roman" w:cs="Times New Roman"/>
-          <w:b/>
-          <w:sz w:val="36"/>
-          <w:szCs w:val="36"/>
-        </w:rPr>
-        <w:t>.</w:t>
-      </w:r>
-      <w:r>
-        <w:rPr>
-          <w:rFonts w:ascii="Times New Roman" w:hAnsi="Times New Roman" w:cs="Times New Roman"/>
-          <w:sz w:val="36"/>
-          <w:szCs w:val="36"/>
-        </w:rPr>
-        <w:t xml:space="preserve"> На </w:t>
-      </w:r>
-      <w:r>
-        <w:rPr>
-          <w:rFonts w:ascii="Times New Roman" w:hAnsi="Times New Roman" w:cs="Times New Roman"/>
-          <w:sz w:val="36"/>
-          <w:szCs w:val="36"/>
-        </w:rPr>
-        <w:t xml:space="preserve">следующем слайде указаны ссылки на репозиторий проекта, рейтинги и статистика, на основании которых генерировался </w:t>
-      </w:r>
-      <w:proofErr w:type="spellStart"/>
-      <w:r>
-        <w:rPr>
-          <w:rFonts w:ascii="Times New Roman" w:hAnsi="Times New Roman" w:cs="Times New Roman"/>
-          <w:sz w:val="36"/>
-          <w:szCs w:val="36"/>
-        </w:rPr>
-        <w:t>датасет</w:t>
-      </w:r>
-      <w:proofErr w:type="spellEnd"/>
-      <w:r>
-        <w:rPr>
-          <w:rFonts w:ascii="Times New Roman" w:hAnsi="Times New Roman" w:cs="Times New Roman"/>
-          <w:sz w:val="36"/>
-          <w:szCs w:val="36"/>
-        </w:rPr>
-        <w:t>. Ссылки на визуализацию, но доступны они только внутри развернутого кластера. И то, ради чего все это затевалось – ссылка платформа управления данными ПАО «Ростелеком».</w:t>
-      </w:r>
-    </w:p>
-    <w:p>
-      <w:pPr>
-        <w:spacing w:after="0" w:line="240" w:lineRule="auto"/>
-        <w:ind w:firstLine="567"/>
-        <w:jc w:val="both"/>
-        <w:rPr>
-          <w:rFonts w:ascii="Times New Roman" w:hAnsi="Times New Roman" w:cs="Times New Roman"/>
-          <w:sz w:val="36"/>
-          <w:szCs w:val="36"/>
-        </w:rPr>
-      </w:pPr>
-    </w:p>
-    <w:p>
-      <w:pPr>
-        <w:spacing w:after="0" w:line="240" w:lineRule="auto"/>
-        <w:ind w:firstLine="567"/>
-        <w:jc w:val="both"/>
-        <w:rPr>
-          <w:rFonts w:ascii="Times New Roman" w:hAnsi="Times New Roman" w:cs="Times New Roman"/>
-          <w:sz w:val="36"/>
-          <w:szCs w:val="36"/>
-        </w:rPr>
-      </w:pPr>
-      <w:bookmarkStart w:id="0" w:name="_GoBack"/>
-      <w:r>
-        <w:rPr>
-          <w:rFonts w:ascii="Times New Roman" w:hAnsi="Times New Roman" w:cs="Times New Roman"/>
-          <w:b/>
-          <w:sz w:val="36"/>
-          <w:szCs w:val="36"/>
-        </w:rPr>
         <w:t>23.</w:t>
       </w:r>
-      <w:bookmarkEnd w:id="0"/>
       <w:r>
         <w:rPr>
           <w:rFonts w:ascii="Times New Roman" w:hAnsi="Times New Roman" w:cs="Times New Roman"/>
@@ -5154,6 +5218,7 @@
   <w:style w:type="character" w:default="1" w:styleId="a0">
     <w:name w:val="Default Paragraph Font"/>
     <w:uiPriority w:val="1"/>
+    <w:semiHidden/>
     <w:unhideWhenUsed/>
   </w:style>
   <w:style w:type="table" w:default="1" w:styleId="a1">

</xml_diff>